<commit_message>
BD doc: update driver examples and doc figures
</commit_message>
<xml_diff>
--- a/docs/source/user/beamdyn/figs/bd_output_channel.docx
+++ b/docs/source/user/beamdyn/figs/bd_output_channel.docx
@@ -1,6 +1,6 @@
 
 <file path=word/document.xml><?xml version="1.0" encoding="utf-8"?>
-<w:document xmlns:wpc="http://schemas.microsoft.com/office/word/2010/wordprocessingCanvas" xmlns:mo="http://schemas.microsoft.com/office/mac/office/2008/main" xmlns:mc="http://schemas.openxmlformats.org/markup-compatibility/2006" xmlns:mv="urn:schemas-microsoft-com:mac:vml" xmlns:o="urn:schemas-microsoft-com:office:office" xmlns:r="http://schemas.openxmlformats.org/officeDocument/2006/relationships" xmlns:m="http://schemas.openxmlformats.org/officeDocument/2006/math" xmlns:v="urn:schemas-microsoft-com:vml" xmlns:wp14="http://schemas.microsoft.com/office/word/2010/wordprocessingDrawing" xmlns:wp="http://schemas.openxmlformats.org/drawingml/2006/wordprocessingDrawing" xmlns:w10="urn:schemas-microsoft-com:office:word" xmlns:w="http://schemas.openxmlformats.org/wordprocessingml/2006/main" xmlns:w14="http://schemas.microsoft.com/office/word/2010/wordml" xmlns:wpg="http://schemas.microsoft.com/office/word/2010/wordprocessingGroup" xmlns:wpi="http://schemas.microsoft.com/office/word/2010/wordprocessingInk" xmlns:wne="http://schemas.microsoft.com/office/word/2006/wordml" xmlns:wps="http://schemas.microsoft.com/office/word/2010/wordprocessingShape" mc:Ignorable="w14 wp14">
+<w:document xmlns:wpc="http://schemas.microsoft.com/office/word/2010/wordprocessingCanvas" xmlns:cx="http://schemas.microsoft.com/office/drawing/2014/chartex" xmlns:cx1="http://schemas.microsoft.com/office/drawing/2015/9/8/chartex" xmlns:cx2="http://schemas.microsoft.com/office/drawing/2015/10/21/chartex" xmlns:cx3="http://schemas.microsoft.com/office/drawing/2016/5/9/chartex" xmlns:cx4="http://schemas.microsoft.com/office/drawing/2016/5/10/chartex" xmlns:cx5="http://schemas.microsoft.com/office/drawing/2016/5/11/chartex" xmlns:cx6="http://schemas.microsoft.com/office/drawing/2016/5/12/chartex" xmlns:cx7="http://schemas.microsoft.com/office/drawing/2016/5/13/chartex" xmlns:cx8="http://schemas.microsoft.com/office/drawing/2016/5/14/chartex" xmlns:mc="http://schemas.openxmlformats.org/markup-compatibility/2006" xmlns:aink="http://schemas.microsoft.com/office/drawing/2016/ink" xmlns:am3d="http://schemas.microsoft.com/office/drawing/2017/model3d" xmlns:o="urn:schemas-microsoft-com:office:office" xmlns:r="http://schemas.openxmlformats.org/officeDocument/2006/relationships" xmlns:m="http://schemas.openxmlformats.org/officeDocument/2006/math" xmlns:v="urn:schemas-microsoft-com:vml" xmlns:wp14="http://schemas.microsoft.com/office/word/2010/wordprocessingDrawing" xmlns:wp="http://schemas.openxmlformats.org/drawingml/2006/wordprocessingDrawing" xmlns:w10="urn:schemas-microsoft-com:office:word" xmlns:w="http://schemas.openxmlformats.org/wordprocessingml/2006/main" xmlns:w14="http://schemas.microsoft.com/office/word/2010/wordml" xmlns:w15="http://schemas.microsoft.com/office/word/2012/wordml" xmlns:w16cid="http://schemas.microsoft.com/office/word/2016/wordml/cid" xmlns:w16se="http://schemas.microsoft.com/office/word/2015/wordml/symex" xmlns:wpg="http://schemas.microsoft.com/office/word/2010/wordprocessingGroup" xmlns:wpi="http://schemas.microsoft.com/office/word/2010/wordprocessingInk" xmlns:wne="http://schemas.microsoft.com/office/word/2006/wordml" xmlns:wps="http://schemas.microsoft.com/office/word/2010/wordprocessingShape" mc:Ignorable="w14 w15 w16se w16cid wp14">
   <w:body>
     <w:tbl>
       <w:tblPr>
@@ -383,25 +383,7 @@
                 <w:sz w:val="16"/>
                 <w:szCs w:val="16"/>
               </w:rPr>
-              <w:t>(</w:t>
-            </w:r>
-            <w:proofErr w:type="gramStart"/>
-            <w:r>
-              <w:rPr>
-                <w:rFonts w:ascii="Courier New" w:hAnsi="Courier New" w:cs="Courier New"/>
-                <w:sz w:val="16"/>
-                <w:szCs w:val="16"/>
-              </w:rPr>
-              <w:t>m</w:t>
-            </w:r>
-            <w:proofErr w:type="gramEnd"/>
-            <w:r>
-              <w:rPr>
-                <w:rFonts w:ascii="Courier New" w:hAnsi="Courier New" w:cs="Courier New"/>
-                <w:sz w:val="16"/>
-                <w:szCs w:val="16"/>
-              </w:rPr>
-              <w:t>), (m), (m)</w:t>
+              <w:t>(m), (m), (m)</w:t>
             </w:r>
           </w:p>
         </w:tc>
@@ -424,25 +406,7 @@
                 <w:sz w:val="16"/>
                 <w:szCs w:val="16"/>
               </w:rPr>
-              <w:t xml:space="preserve">Tip translational deflection (relative to the </w:t>
-            </w:r>
-            <w:proofErr w:type="spellStart"/>
-            <w:r>
-              <w:rPr>
-                <w:rFonts w:ascii="Courier New" w:hAnsi="Courier New" w:cs="Courier New"/>
-                <w:sz w:val="16"/>
-                <w:szCs w:val="16"/>
-              </w:rPr>
-              <w:t>undeflected</w:t>
-            </w:r>
-            <w:proofErr w:type="spellEnd"/>
-            <w:r>
-              <w:rPr>
-                <w:rFonts w:ascii="Courier New" w:hAnsi="Courier New" w:cs="Courier New"/>
-                <w:sz w:val="16"/>
-                <w:szCs w:val="16"/>
-              </w:rPr>
-              <w:t xml:space="preserve"> position) expressed in r</w:t>
+              <w:t>Tip translational deflection (relative to the undeflected position) expressed in r</w:t>
             </w:r>
           </w:p>
         </w:tc>
@@ -569,25 +533,7 @@
                 <w:sz w:val="16"/>
                 <w:szCs w:val="16"/>
               </w:rPr>
-              <w:t xml:space="preserve"> parameter (relative to the </w:t>
-            </w:r>
-            <w:proofErr w:type="spellStart"/>
-            <w:r>
-              <w:rPr>
-                <w:rFonts w:ascii="Courier New" w:hAnsi="Courier New" w:cs="Courier New"/>
-                <w:sz w:val="16"/>
-                <w:szCs w:val="16"/>
-              </w:rPr>
-              <w:t>undeflected</w:t>
-            </w:r>
-            <w:proofErr w:type="spellEnd"/>
-            <w:r>
-              <w:rPr>
-                <w:rFonts w:ascii="Courier New" w:hAnsi="Courier New" w:cs="Courier New"/>
-                <w:sz w:val="16"/>
-                <w:szCs w:val="16"/>
-              </w:rPr>
-              <w:t xml:space="preserve"> orientation) expressed in r</w:t>
+              <w:t xml:space="preserve"> parameter (relative to the undeflected orientation) expressed in r</w:t>
             </w:r>
           </w:p>
         </w:tc>
@@ -673,25 +619,7 @@
                 <w:sz w:val="16"/>
                 <w:szCs w:val="16"/>
               </w:rPr>
-              <w:t>(</w:t>
-            </w:r>
-            <w:proofErr w:type="gramStart"/>
-            <w:r>
-              <w:rPr>
-                <w:rFonts w:ascii="Courier New" w:hAnsi="Courier New" w:cs="Courier New"/>
-                <w:sz w:val="16"/>
-                <w:szCs w:val="16"/>
-              </w:rPr>
-              <w:t>m</w:t>
-            </w:r>
-            <w:proofErr w:type="gramEnd"/>
-            <w:r>
-              <w:rPr>
-                <w:rFonts w:ascii="Courier New" w:hAnsi="Courier New" w:cs="Courier New"/>
-                <w:sz w:val="16"/>
-                <w:szCs w:val="16"/>
-              </w:rPr>
-              <w:t>/s), (m/s), (m/s)</w:t>
+              <w:t>(m/s), (m/s), (m/s)</w:t>
             </w:r>
           </w:p>
         </w:tc>
@@ -800,63 +728,7 @@
                 <w:sz w:val="16"/>
                 <w:szCs w:val="16"/>
               </w:rPr>
-              <w:t>(</w:t>
-            </w:r>
-            <w:proofErr w:type="spellStart"/>
-            <w:proofErr w:type="gramStart"/>
-            <w:r>
-              <w:rPr>
-                <w:rFonts w:ascii="Courier New" w:hAnsi="Courier New" w:cs="Courier New"/>
-                <w:sz w:val="16"/>
-                <w:szCs w:val="16"/>
-              </w:rPr>
-              <w:t>deg</w:t>
-            </w:r>
-            <w:proofErr w:type="spellEnd"/>
-            <w:proofErr w:type="gramEnd"/>
-            <w:r>
-              <w:rPr>
-                <w:rFonts w:ascii="Courier New" w:hAnsi="Courier New" w:cs="Courier New"/>
-                <w:sz w:val="16"/>
-                <w:szCs w:val="16"/>
-              </w:rPr>
-              <w:t>/s), (</w:t>
-            </w:r>
-            <w:proofErr w:type="spellStart"/>
-            <w:r>
-              <w:rPr>
-                <w:rFonts w:ascii="Courier New" w:hAnsi="Courier New" w:cs="Courier New"/>
-                <w:sz w:val="16"/>
-                <w:szCs w:val="16"/>
-              </w:rPr>
-              <w:t>deg</w:t>
-            </w:r>
-            <w:proofErr w:type="spellEnd"/>
-            <w:r>
-              <w:rPr>
-                <w:rFonts w:ascii="Courier New" w:hAnsi="Courier New" w:cs="Courier New"/>
-                <w:sz w:val="16"/>
-                <w:szCs w:val="16"/>
-              </w:rPr>
-              <w:t>/s), (</w:t>
-            </w:r>
-            <w:proofErr w:type="spellStart"/>
-            <w:r>
-              <w:rPr>
-                <w:rFonts w:ascii="Courier New" w:hAnsi="Courier New" w:cs="Courier New"/>
-                <w:sz w:val="16"/>
-                <w:szCs w:val="16"/>
-              </w:rPr>
-              <w:t>deg</w:t>
-            </w:r>
-            <w:proofErr w:type="spellEnd"/>
-            <w:r>
-              <w:rPr>
-                <w:rFonts w:ascii="Courier New" w:hAnsi="Courier New" w:cs="Courier New"/>
-                <w:sz w:val="16"/>
-                <w:szCs w:val="16"/>
-              </w:rPr>
-              <w:t>/s)</w:t>
+              <w:t>(deg/s), (deg/s), (deg/s)</w:t>
             </w:r>
           </w:p>
         </w:tc>
@@ -965,25 +837,7 @@
                 <w:sz w:val="16"/>
                 <w:szCs w:val="16"/>
               </w:rPr>
-              <w:t>(</w:t>
-            </w:r>
-            <w:proofErr w:type="gramStart"/>
-            <w:r>
-              <w:rPr>
-                <w:rFonts w:ascii="Courier New" w:hAnsi="Courier New" w:cs="Courier New"/>
-                <w:sz w:val="16"/>
-                <w:szCs w:val="16"/>
-              </w:rPr>
-              <w:t>m</w:t>
-            </w:r>
-            <w:proofErr w:type="gramEnd"/>
-            <w:r>
-              <w:rPr>
-                <w:rFonts w:ascii="Courier New" w:hAnsi="Courier New" w:cs="Courier New"/>
-                <w:sz w:val="16"/>
-                <w:szCs w:val="16"/>
-              </w:rPr>
-              <w:t>/s</w:t>
+              <w:t>(m/s</w:t>
             </w:r>
             <w:r>
               <w:rPr>
@@ -1143,27 +997,7 @@
                 <w:sz w:val="16"/>
                 <w:szCs w:val="16"/>
               </w:rPr>
-              <w:t>(</w:t>
-            </w:r>
-            <w:proofErr w:type="spellStart"/>
-            <w:proofErr w:type="gramStart"/>
-            <w:r>
-              <w:rPr>
-                <w:rFonts w:ascii="Courier New" w:hAnsi="Courier New" w:cs="Courier New"/>
-                <w:sz w:val="16"/>
-                <w:szCs w:val="16"/>
-              </w:rPr>
-              <w:t>deg</w:t>
-            </w:r>
-            <w:proofErr w:type="spellEnd"/>
-            <w:proofErr w:type="gramEnd"/>
-            <w:r>
-              <w:rPr>
-                <w:rFonts w:ascii="Courier New" w:hAnsi="Courier New" w:cs="Courier New"/>
-                <w:sz w:val="16"/>
-                <w:szCs w:val="16"/>
-              </w:rPr>
-              <w:t>/s</w:t>
+              <w:t>(deg/s</w:t>
             </w:r>
             <w:r>
               <w:rPr>
@@ -1180,25 +1014,7 @@
                 <w:sz w:val="16"/>
                 <w:szCs w:val="16"/>
               </w:rPr>
-              <w:t>), (</w:t>
-            </w:r>
-            <w:proofErr w:type="spellStart"/>
-            <w:r>
-              <w:rPr>
-                <w:rFonts w:ascii="Courier New" w:hAnsi="Courier New" w:cs="Courier New"/>
-                <w:sz w:val="16"/>
-                <w:szCs w:val="16"/>
-              </w:rPr>
-              <w:t>deg</w:t>
-            </w:r>
-            <w:proofErr w:type="spellEnd"/>
-            <w:r>
-              <w:rPr>
-                <w:rFonts w:ascii="Courier New" w:hAnsi="Courier New" w:cs="Courier New"/>
-                <w:sz w:val="16"/>
-                <w:szCs w:val="16"/>
-              </w:rPr>
-              <w:t>/s</w:t>
+              <w:t>), (deg/s</w:t>
             </w:r>
             <w:r>
               <w:rPr>
@@ -1215,25 +1031,7 @@
                 <w:sz w:val="16"/>
                 <w:szCs w:val="16"/>
               </w:rPr>
-              <w:t>), (</w:t>
-            </w:r>
-            <w:proofErr w:type="spellStart"/>
-            <w:r>
-              <w:rPr>
-                <w:rFonts w:ascii="Courier New" w:hAnsi="Courier New" w:cs="Courier New"/>
-                <w:sz w:val="16"/>
-                <w:szCs w:val="16"/>
-              </w:rPr>
-              <w:t>deg</w:t>
-            </w:r>
-            <w:proofErr w:type="spellEnd"/>
-            <w:r>
-              <w:rPr>
-                <w:rFonts w:ascii="Courier New" w:hAnsi="Courier New" w:cs="Courier New"/>
-                <w:sz w:val="16"/>
-                <w:szCs w:val="16"/>
-              </w:rPr>
-              <w:t>/s</w:t>
+              <w:t>), (deg/s</w:t>
             </w:r>
             <w:r>
               <w:rPr>
@@ -1541,7 +1339,15 @@
                 <w:sz w:val="16"/>
                 <w:szCs w:val="16"/>
               </w:rPr>
-              <w:t>TDxr</w:t>
+              <w:t>Fx</w:t>
+            </w:r>
+            <w:r>
+              <w:rPr>
+                <w:rFonts w:ascii="Courier New" w:hAnsi="Courier New" w:cs="Courier New"/>
+                <w:sz w:val="16"/>
+                <w:szCs w:val="16"/>
+              </w:rPr>
+              <w:t>r</w:t>
             </w:r>
             <w:proofErr w:type="spellEnd"/>
             <w:r>
@@ -1559,7 +1365,15 @@
                 <w:sz w:val="16"/>
                 <w:szCs w:val="16"/>
               </w:rPr>
-              <w:t>TDyr</w:t>
+              <w:t>Fy</w:t>
+            </w:r>
+            <w:r>
+              <w:rPr>
+                <w:rFonts w:ascii="Courier New" w:hAnsi="Courier New" w:cs="Courier New"/>
+                <w:sz w:val="16"/>
+                <w:szCs w:val="16"/>
+              </w:rPr>
+              <w:t>r</w:t>
             </w:r>
             <w:proofErr w:type="spellEnd"/>
             <w:r>
@@ -1577,7 +1391,15 @@
                 <w:sz w:val="16"/>
                 <w:szCs w:val="16"/>
               </w:rPr>
-              <w:t>TDzr</w:t>
+              <w:t>Fz</w:t>
+            </w:r>
+            <w:r>
+              <w:rPr>
+                <w:rFonts w:ascii="Courier New" w:hAnsi="Courier New" w:cs="Courier New"/>
+                <w:sz w:val="16"/>
+                <w:szCs w:val="16"/>
+              </w:rPr>
+              <w:t>r</w:t>
             </w:r>
             <w:proofErr w:type="spellEnd"/>
           </w:p>
@@ -1601,25 +1423,7 @@
                 <w:sz w:val="16"/>
                 <w:szCs w:val="16"/>
               </w:rPr>
-              <w:t>(</w:t>
-            </w:r>
-            <w:proofErr w:type="gramStart"/>
-            <w:r>
-              <w:rPr>
-                <w:rFonts w:ascii="Courier New" w:hAnsi="Courier New" w:cs="Courier New"/>
-                <w:sz w:val="16"/>
-                <w:szCs w:val="16"/>
-              </w:rPr>
-              <w:t>m</w:t>
-            </w:r>
-            <w:proofErr w:type="gramEnd"/>
-            <w:r>
-              <w:rPr>
-                <w:rFonts w:ascii="Courier New" w:hAnsi="Courier New" w:cs="Courier New"/>
-                <w:sz w:val="16"/>
-                <w:szCs w:val="16"/>
-              </w:rPr>
-              <w:t>), (m), (m)</w:t>
+              <w:t>(N), (N), (N)</w:t>
             </w:r>
           </w:p>
         </w:tc>
@@ -1642,26 +1446,18 @@
                 <w:sz w:val="16"/>
                 <w:szCs w:val="16"/>
               </w:rPr>
-              <w:t xml:space="preserve">Sectional translational deflection (relative to the </w:t>
-            </w:r>
-            <w:proofErr w:type="spellStart"/>
-            <w:r>
-              <w:rPr>
-                <w:rFonts w:ascii="Courier New" w:hAnsi="Courier New" w:cs="Courier New"/>
-                <w:sz w:val="16"/>
-                <w:szCs w:val="16"/>
-              </w:rPr>
-              <w:t>undeflected</w:t>
-            </w:r>
-            <w:proofErr w:type="spellEnd"/>
-            <w:r>
-              <w:rPr>
-                <w:rFonts w:ascii="Courier New" w:hAnsi="Courier New" w:cs="Courier New"/>
-                <w:sz w:val="16"/>
-                <w:szCs w:val="16"/>
-              </w:rPr>
-              <w:t xml:space="preserve"> position) at Nβ expressed in r</w:t>
-            </w:r>
+              <w:t xml:space="preserve">Sectional force resultants at Nβ expressed in </w:t>
+            </w:r>
+            <w:r>
+              <w:rPr>
+                <w:rFonts w:ascii="Courier New" w:hAnsi="Courier New" w:cs="Courier New"/>
+                <w:sz w:val="16"/>
+                <w:szCs w:val="16"/>
+              </w:rPr>
+              <w:t>r</w:t>
+            </w:r>
+            <w:bookmarkStart w:id="0" w:name="_GoBack"/>
+            <w:bookmarkEnd w:id="0"/>
           </w:p>
         </w:tc>
       </w:tr>
@@ -1694,7 +1490,15 @@
                 <w:sz w:val="16"/>
                 <w:szCs w:val="16"/>
               </w:rPr>
-              <w:t>RDxr</w:t>
+              <w:t>Mx</w:t>
+            </w:r>
+            <w:r>
+              <w:rPr>
+                <w:rFonts w:ascii="Courier New" w:hAnsi="Courier New" w:cs="Courier New"/>
+                <w:sz w:val="16"/>
+                <w:szCs w:val="16"/>
+              </w:rPr>
+              <w:t>r</w:t>
             </w:r>
             <w:proofErr w:type="spellEnd"/>
             <w:r>
@@ -1712,7 +1516,15 @@
                 <w:sz w:val="16"/>
                 <w:szCs w:val="16"/>
               </w:rPr>
-              <w:t>RDyr</w:t>
+              <w:t>My</w:t>
+            </w:r>
+            <w:r>
+              <w:rPr>
+                <w:rFonts w:ascii="Courier New" w:hAnsi="Courier New" w:cs="Courier New"/>
+                <w:sz w:val="16"/>
+                <w:szCs w:val="16"/>
+              </w:rPr>
+              <w:t>r</w:t>
             </w:r>
             <w:proofErr w:type="spellEnd"/>
             <w:r>
@@ -1730,7 +1542,15 @@
                 <w:sz w:val="16"/>
                 <w:szCs w:val="16"/>
               </w:rPr>
-              <w:t>RDzr</w:t>
+              <w:t>Mz</w:t>
+            </w:r>
+            <w:r>
+              <w:rPr>
+                <w:rFonts w:ascii="Courier New" w:hAnsi="Courier New" w:cs="Courier New"/>
+                <w:sz w:val="16"/>
+                <w:szCs w:val="16"/>
+              </w:rPr>
+              <w:t>r</w:t>
             </w:r>
             <w:proofErr w:type="spellEnd"/>
           </w:p>
@@ -1754,7 +1574,7 @@
                 <w:sz w:val="16"/>
                 <w:szCs w:val="16"/>
               </w:rPr>
-              <w:t>(-), (-), (-)</w:t>
+              <w:t>(N m), (N m), (N m)</w:t>
             </w:r>
           </w:p>
         </w:tc>
@@ -1777,43 +1597,15 @@
                 <w:sz w:val="16"/>
                 <w:szCs w:val="16"/>
               </w:rPr>
-              <w:t>Sectional angular/rotational deflection Wiener-</w:t>
-            </w:r>
-            <w:proofErr w:type="spellStart"/>
-            <w:r>
-              <w:rPr>
-                <w:rFonts w:ascii="Courier New" w:hAnsi="Courier New" w:cs="Courier New"/>
-                <w:sz w:val="16"/>
-                <w:szCs w:val="16"/>
-              </w:rPr>
-              <w:t>Milenković</w:t>
-            </w:r>
-            <w:proofErr w:type="spellEnd"/>
-            <w:r>
-              <w:rPr>
-                <w:rFonts w:ascii="Courier New" w:hAnsi="Courier New" w:cs="Courier New"/>
-                <w:sz w:val="16"/>
-                <w:szCs w:val="16"/>
-              </w:rPr>
-              <w:t xml:space="preserve"> parameter (relative to the </w:t>
-            </w:r>
-            <w:proofErr w:type="spellStart"/>
-            <w:r>
-              <w:rPr>
-                <w:rFonts w:ascii="Courier New" w:hAnsi="Courier New" w:cs="Courier New"/>
-                <w:sz w:val="16"/>
-                <w:szCs w:val="16"/>
-              </w:rPr>
-              <w:t>undeflected</w:t>
-            </w:r>
-            <w:proofErr w:type="spellEnd"/>
-            <w:r>
-              <w:rPr>
-                <w:rFonts w:ascii="Courier New" w:hAnsi="Courier New" w:cs="Courier New"/>
-                <w:sz w:val="16"/>
-                <w:szCs w:val="16"/>
-              </w:rPr>
-              <w:t xml:space="preserve"> orientation) at Nβ expressed in r</w:t>
+              <w:t xml:space="preserve">Sectional moment resultants at Nβ expressed in </w:t>
+            </w:r>
+            <w:r>
+              <w:rPr>
+                <w:rFonts w:ascii="Courier New" w:hAnsi="Courier New" w:cs="Courier New"/>
+                <w:sz w:val="16"/>
+                <w:szCs w:val="16"/>
+              </w:rPr>
+              <w:t>r</w:t>
             </w:r>
           </w:p>
         </w:tc>
@@ -1847,7 +1639,7 @@
                 <w:sz w:val="16"/>
                 <w:szCs w:val="16"/>
               </w:rPr>
-              <w:t>TVXg</w:t>
+              <w:t>TDxr</w:t>
             </w:r>
             <w:proofErr w:type="spellEnd"/>
             <w:r>
@@ -1865,7 +1657,7 @@
                 <w:sz w:val="16"/>
                 <w:szCs w:val="16"/>
               </w:rPr>
-              <w:t>TVYg</w:t>
+              <w:t>TDyr</w:t>
             </w:r>
             <w:proofErr w:type="spellEnd"/>
             <w:r>
@@ -1883,7 +1675,7 @@
                 <w:sz w:val="16"/>
                 <w:szCs w:val="16"/>
               </w:rPr>
-              <w:t>TVZg</w:t>
+              <w:t>TDzr</w:t>
             </w:r>
             <w:proofErr w:type="spellEnd"/>
           </w:p>
@@ -1907,25 +1699,7 @@
                 <w:sz w:val="16"/>
                 <w:szCs w:val="16"/>
               </w:rPr>
-              <w:t>(</w:t>
-            </w:r>
-            <w:proofErr w:type="gramStart"/>
-            <w:r>
-              <w:rPr>
-                <w:rFonts w:ascii="Courier New" w:hAnsi="Courier New" w:cs="Courier New"/>
-                <w:sz w:val="16"/>
-                <w:szCs w:val="16"/>
-              </w:rPr>
-              <w:t>m</w:t>
-            </w:r>
-            <w:proofErr w:type="gramEnd"/>
-            <w:r>
-              <w:rPr>
-                <w:rFonts w:ascii="Courier New" w:hAnsi="Courier New" w:cs="Courier New"/>
-                <w:sz w:val="16"/>
-                <w:szCs w:val="16"/>
-              </w:rPr>
-              <w:t>/s), (m/s), (m/s)</w:t>
+              <w:t>(m), (m), (m)</w:t>
             </w:r>
           </w:p>
         </w:tc>
@@ -1948,7 +1722,7 @@
                 <w:sz w:val="16"/>
                 <w:szCs w:val="16"/>
               </w:rPr>
-              <w:t>Sectional translational velocities (absolute) at Nβ expressed in g</w:t>
+              <w:t>Sectional translational deflection (relative to the undeflected position) at Nβ expressed in r</w:t>
             </w:r>
           </w:p>
         </w:tc>
@@ -1982,7 +1756,7 @@
                 <w:sz w:val="16"/>
                 <w:szCs w:val="16"/>
               </w:rPr>
-              <w:t>RVXg</w:t>
+              <w:t>RDxr</w:t>
             </w:r>
             <w:proofErr w:type="spellEnd"/>
             <w:r>
@@ -2000,7 +1774,7 @@
                 <w:sz w:val="16"/>
                 <w:szCs w:val="16"/>
               </w:rPr>
-              <w:t>RVYg</w:t>
+              <w:t>RDyr</w:t>
             </w:r>
             <w:proofErr w:type="spellEnd"/>
             <w:r>
@@ -2018,7 +1792,7 @@
                 <w:sz w:val="16"/>
                 <w:szCs w:val="16"/>
               </w:rPr>
-              <w:t>RVZg</w:t>
+              <w:t>RDzr</w:t>
             </w:r>
             <w:proofErr w:type="spellEnd"/>
           </w:p>
@@ -2042,63 +1816,7 @@
                 <w:sz w:val="16"/>
                 <w:szCs w:val="16"/>
               </w:rPr>
-              <w:t>(</w:t>
-            </w:r>
-            <w:proofErr w:type="spellStart"/>
-            <w:proofErr w:type="gramStart"/>
-            <w:r>
-              <w:rPr>
-                <w:rFonts w:ascii="Courier New" w:hAnsi="Courier New" w:cs="Courier New"/>
-                <w:sz w:val="16"/>
-                <w:szCs w:val="16"/>
-              </w:rPr>
-              <w:t>deg</w:t>
-            </w:r>
-            <w:proofErr w:type="spellEnd"/>
-            <w:proofErr w:type="gramEnd"/>
-            <w:r>
-              <w:rPr>
-                <w:rFonts w:ascii="Courier New" w:hAnsi="Courier New" w:cs="Courier New"/>
-                <w:sz w:val="16"/>
-                <w:szCs w:val="16"/>
-              </w:rPr>
-              <w:t>/s), (</w:t>
-            </w:r>
-            <w:proofErr w:type="spellStart"/>
-            <w:r>
-              <w:rPr>
-                <w:rFonts w:ascii="Courier New" w:hAnsi="Courier New" w:cs="Courier New"/>
-                <w:sz w:val="16"/>
-                <w:szCs w:val="16"/>
-              </w:rPr>
-              <w:t>deg</w:t>
-            </w:r>
-            <w:proofErr w:type="spellEnd"/>
-            <w:r>
-              <w:rPr>
-                <w:rFonts w:ascii="Courier New" w:hAnsi="Courier New" w:cs="Courier New"/>
-                <w:sz w:val="16"/>
-                <w:szCs w:val="16"/>
-              </w:rPr>
-              <w:t>/s), (</w:t>
-            </w:r>
-            <w:proofErr w:type="spellStart"/>
-            <w:r>
-              <w:rPr>
-                <w:rFonts w:ascii="Courier New" w:hAnsi="Courier New" w:cs="Courier New"/>
-                <w:sz w:val="16"/>
-                <w:szCs w:val="16"/>
-              </w:rPr>
-              <w:t>deg</w:t>
-            </w:r>
-            <w:proofErr w:type="spellEnd"/>
-            <w:r>
-              <w:rPr>
-                <w:rFonts w:ascii="Courier New" w:hAnsi="Courier New" w:cs="Courier New"/>
-                <w:sz w:val="16"/>
-                <w:szCs w:val="16"/>
-              </w:rPr>
-              <w:t>/s)</w:t>
+              <w:t>(-), (-), (-)</w:t>
             </w:r>
           </w:p>
         </w:tc>
@@ -2121,7 +1839,25 @@
                 <w:sz w:val="16"/>
                 <w:szCs w:val="16"/>
               </w:rPr>
-              <w:t>Sectional angular/rotational velocities (absolute) at Nβ expressed in g</w:t>
+              <w:t>Sectional angular/rotational deflection Wiener-</w:t>
+            </w:r>
+            <w:proofErr w:type="spellStart"/>
+            <w:r>
+              <w:rPr>
+                <w:rFonts w:ascii="Courier New" w:hAnsi="Courier New" w:cs="Courier New"/>
+                <w:sz w:val="16"/>
+                <w:szCs w:val="16"/>
+              </w:rPr>
+              <w:t>Milenković</w:t>
+            </w:r>
+            <w:proofErr w:type="spellEnd"/>
+            <w:r>
+              <w:rPr>
+                <w:rFonts w:ascii="Courier New" w:hAnsi="Courier New" w:cs="Courier New"/>
+                <w:sz w:val="16"/>
+                <w:szCs w:val="16"/>
+              </w:rPr>
+              <w:t xml:space="preserve"> parameter (relative to the undeflected orientation) at Nβ expressed in r</w:t>
             </w:r>
           </w:p>
         </w:tc>
@@ -2155,7 +1891,7 @@
                 <w:sz w:val="16"/>
                 <w:szCs w:val="16"/>
               </w:rPr>
-              <w:t>TAXg</w:t>
+              <w:t>TVXg</w:t>
             </w:r>
             <w:proofErr w:type="spellEnd"/>
             <w:r>
@@ -2173,7 +1909,7 @@
                 <w:sz w:val="16"/>
                 <w:szCs w:val="16"/>
               </w:rPr>
-              <w:t>TAYg</w:t>
+              <w:t>TVYg</w:t>
             </w:r>
             <w:proofErr w:type="spellEnd"/>
             <w:r>
@@ -2191,7 +1927,7 @@
                 <w:sz w:val="16"/>
                 <w:szCs w:val="16"/>
               </w:rPr>
-              <w:t>TAZg</w:t>
+              <w:t>TVZg</w:t>
             </w:r>
             <w:proofErr w:type="spellEnd"/>
           </w:p>
@@ -2215,76 +1951,7 @@
                 <w:sz w:val="16"/>
                 <w:szCs w:val="16"/>
               </w:rPr>
-              <w:t>(</w:t>
-            </w:r>
-            <w:proofErr w:type="gramStart"/>
-            <w:r>
-              <w:rPr>
-                <w:rFonts w:ascii="Courier New" w:hAnsi="Courier New" w:cs="Courier New"/>
-                <w:sz w:val="16"/>
-                <w:szCs w:val="16"/>
-              </w:rPr>
-              <w:t>m</w:t>
-            </w:r>
-            <w:proofErr w:type="gramEnd"/>
-            <w:r>
-              <w:rPr>
-                <w:rFonts w:ascii="Courier New" w:hAnsi="Courier New" w:cs="Courier New"/>
-                <w:sz w:val="16"/>
-                <w:szCs w:val="16"/>
-              </w:rPr>
-              <w:t>/s</w:t>
-            </w:r>
-            <w:r>
-              <w:rPr>
-                <w:rFonts w:ascii="Courier New" w:hAnsi="Courier New" w:cs="Courier New"/>
-                <w:sz w:val="16"/>
-                <w:szCs w:val="16"/>
-                <w:vertAlign w:val="superscript"/>
-              </w:rPr>
-              <w:t>2</w:t>
-            </w:r>
-            <w:r>
-              <w:rPr>
-                <w:rFonts w:ascii="Courier New" w:hAnsi="Courier New" w:cs="Courier New"/>
-                <w:sz w:val="16"/>
-                <w:szCs w:val="16"/>
-              </w:rPr>
-              <w:t>), (m/s</w:t>
-            </w:r>
-            <w:r>
-              <w:rPr>
-                <w:rFonts w:ascii="Courier New" w:hAnsi="Courier New" w:cs="Courier New"/>
-                <w:sz w:val="16"/>
-                <w:szCs w:val="16"/>
-                <w:vertAlign w:val="superscript"/>
-              </w:rPr>
-              <w:t>2</w:t>
-            </w:r>
-            <w:r>
-              <w:rPr>
-                <w:rFonts w:ascii="Courier New" w:hAnsi="Courier New" w:cs="Courier New"/>
-                <w:sz w:val="16"/>
-                <w:szCs w:val="16"/>
-              </w:rPr>
-              <w:t>), (m/s</w:t>
-            </w:r>
-            <w:r>
-              <w:rPr>
-                <w:rFonts w:ascii="Courier New" w:hAnsi="Courier New" w:cs="Courier New"/>
-                <w:sz w:val="16"/>
-                <w:szCs w:val="16"/>
-                <w:vertAlign w:val="superscript"/>
-              </w:rPr>
-              <w:t>2</w:t>
-            </w:r>
-            <w:r>
-              <w:rPr>
-                <w:rFonts w:ascii="Courier New" w:hAnsi="Courier New" w:cs="Courier New"/>
-                <w:sz w:val="16"/>
-                <w:szCs w:val="16"/>
-              </w:rPr>
-              <w:t>)</w:t>
+              <w:t>(m/s), (m/s), (m/s)</w:t>
             </w:r>
           </w:p>
         </w:tc>
@@ -2307,7 +1974,7 @@
                 <w:sz w:val="16"/>
                 <w:szCs w:val="16"/>
               </w:rPr>
-              <w:t>Sectional translational accelerations (absolute) at Nβ expressed in g</w:t>
+              <w:t>Sectional translational velocities (absolute) at Nβ expressed in g</w:t>
             </w:r>
           </w:p>
         </w:tc>
@@ -2341,6 +2008,291 @@
                 <w:sz w:val="16"/>
                 <w:szCs w:val="16"/>
               </w:rPr>
+              <w:t>RVXg</w:t>
+            </w:r>
+            <w:proofErr w:type="spellEnd"/>
+            <w:r>
+              <w:rPr>
+                <w:rFonts w:ascii="Courier New" w:hAnsi="Courier New" w:cs="Courier New"/>
+                <w:sz w:val="16"/>
+                <w:szCs w:val="16"/>
+              </w:rPr>
+              <w:t>, Nβ</w:t>
+            </w:r>
+            <w:proofErr w:type="spellStart"/>
+            <w:r>
+              <w:rPr>
+                <w:rFonts w:ascii="Courier New" w:hAnsi="Courier New" w:cs="Courier New"/>
+                <w:sz w:val="16"/>
+                <w:szCs w:val="16"/>
+              </w:rPr>
+              <w:t>RVYg</w:t>
+            </w:r>
+            <w:proofErr w:type="spellEnd"/>
+            <w:r>
+              <w:rPr>
+                <w:rFonts w:ascii="Courier New" w:hAnsi="Courier New" w:cs="Courier New"/>
+                <w:sz w:val="16"/>
+                <w:szCs w:val="16"/>
+              </w:rPr>
+              <w:t>, Nβ</w:t>
+            </w:r>
+            <w:proofErr w:type="spellStart"/>
+            <w:r>
+              <w:rPr>
+                <w:rFonts w:ascii="Courier New" w:hAnsi="Courier New" w:cs="Courier New"/>
+                <w:sz w:val="16"/>
+                <w:szCs w:val="16"/>
+              </w:rPr>
+              <w:t>RVZg</w:t>
+            </w:r>
+            <w:proofErr w:type="spellEnd"/>
+          </w:p>
+        </w:tc>
+        <w:tc>
+          <w:tcPr>
+            <w:tcW w:w="2371" w:type="dxa"/>
+          </w:tcPr>
+          <w:p>
+            <w:pPr>
+              <w:pStyle w:val="NRELTableContent"/>
+              <w:rPr>
+                <w:rFonts w:ascii="Courier New" w:hAnsi="Courier New" w:cs="Courier New"/>
+                <w:sz w:val="16"/>
+                <w:szCs w:val="16"/>
+              </w:rPr>
+            </w:pPr>
+            <w:r>
+              <w:rPr>
+                <w:rFonts w:ascii="Courier New" w:hAnsi="Courier New" w:cs="Courier New"/>
+                <w:sz w:val="16"/>
+                <w:szCs w:val="16"/>
+              </w:rPr>
+              <w:t>(deg/s), (deg/s), (deg/s)</w:t>
+            </w:r>
+          </w:p>
+        </w:tc>
+        <w:tc>
+          <w:tcPr>
+            <w:tcW w:w="2945" w:type="dxa"/>
+          </w:tcPr>
+          <w:p>
+            <w:pPr>
+              <w:pStyle w:val="NRELTableContent"/>
+              <w:rPr>
+                <w:rFonts w:ascii="Courier New" w:hAnsi="Courier New" w:cs="Courier New"/>
+                <w:sz w:val="16"/>
+                <w:szCs w:val="16"/>
+              </w:rPr>
+            </w:pPr>
+            <w:r>
+              <w:rPr>
+                <w:rFonts w:ascii="Courier New" w:hAnsi="Courier New" w:cs="Courier New"/>
+                <w:sz w:val="16"/>
+                <w:szCs w:val="16"/>
+              </w:rPr>
+              <w:t>Sectional angular/rotational velocities (absolute) at Nβ expressed in g</w:t>
+            </w:r>
+          </w:p>
+        </w:tc>
+      </w:tr>
+      <w:tr>
+        <w:tc>
+          <w:tcPr>
+            <w:tcW w:w="3540" w:type="dxa"/>
+          </w:tcPr>
+          <w:p>
+            <w:pPr>
+              <w:pStyle w:val="NRELTableContent"/>
+              <w:rPr>
+                <w:rFonts w:ascii="Courier New" w:hAnsi="Courier New" w:cs="Courier New"/>
+                <w:sz w:val="16"/>
+                <w:szCs w:val="16"/>
+              </w:rPr>
+            </w:pPr>
+            <w:r>
+              <w:rPr>
+                <w:rFonts w:ascii="Courier New" w:hAnsi="Courier New" w:cs="Courier New"/>
+                <w:sz w:val="16"/>
+                <w:szCs w:val="16"/>
+              </w:rPr>
+              <w:t>Nβ</w:t>
+            </w:r>
+            <w:proofErr w:type="spellStart"/>
+            <w:r>
+              <w:rPr>
+                <w:rFonts w:ascii="Courier New" w:hAnsi="Courier New" w:cs="Courier New"/>
+                <w:sz w:val="16"/>
+                <w:szCs w:val="16"/>
+              </w:rPr>
+              <w:t>TAXg</w:t>
+            </w:r>
+            <w:proofErr w:type="spellEnd"/>
+            <w:r>
+              <w:rPr>
+                <w:rFonts w:ascii="Courier New" w:hAnsi="Courier New" w:cs="Courier New"/>
+                <w:sz w:val="16"/>
+                <w:szCs w:val="16"/>
+              </w:rPr>
+              <w:t>, Nβ</w:t>
+            </w:r>
+            <w:proofErr w:type="spellStart"/>
+            <w:r>
+              <w:rPr>
+                <w:rFonts w:ascii="Courier New" w:hAnsi="Courier New" w:cs="Courier New"/>
+                <w:sz w:val="16"/>
+                <w:szCs w:val="16"/>
+              </w:rPr>
+              <w:t>TAYg</w:t>
+            </w:r>
+            <w:proofErr w:type="spellEnd"/>
+            <w:r>
+              <w:rPr>
+                <w:rFonts w:ascii="Courier New" w:hAnsi="Courier New" w:cs="Courier New"/>
+                <w:sz w:val="16"/>
+                <w:szCs w:val="16"/>
+              </w:rPr>
+              <w:t>, Nβ</w:t>
+            </w:r>
+            <w:proofErr w:type="spellStart"/>
+            <w:r>
+              <w:rPr>
+                <w:rFonts w:ascii="Courier New" w:hAnsi="Courier New" w:cs="Courier New"/>
+                <w:sz w:val="16"/>
+                <w:szCs w:val="16"/>
+              </w:rPr>
+              <w:t>TAZg</w:t>
+            </w:r>
+            <w:proofErr w:type="spellEnd"/>
+          </w:p>
+        </w:tc>
+        <w:tc>
+          <w:tcPr>
+            <w:tcW w:w="2371" w:type="dxa"/>
+          </w:tcPr>
+          <w:p>
+            <w:pPr>
+              <w:pStyle w:val="NRELTableContent"/>
+              <w:rPr>
+                <w:rFonts w:ascii="Courier New" w:hAnsi="Courier New" w:cs="Courier New"/>
+                <w:sz w:val="16"/>
+                <w:szCs w:val="16"/>
+              </w:rPr>
+            </w:pPr>
+            <w:r>
+              <w:rPr>
+                <w:rFonts w:ascii="Courier New" w:hAnsi="Courier New" w:cs="Courier New"/>
+                <w:sz w:val="16"/>
+                <w:szCs w:val="16"/>
+              </w:rPr>
+              <w:t>(m/s</w:t>
+            </w:r>
+            <w:r>
+              <w:rPr>
+                <w:rFonts w:ascii="Courier New" w:hAnsi="Courier New" w:cs="Courier New"/>
+                <w:sz w:val="16"/>
+                <w:szCs w:val="16"/>
+                <w:vertAlign w:val="superscript"/>
+              </w:rPr>
+              <w:t>2</w:t>
+            </w:r>
+            <w:r>
+              <w:rPr>
+                <w:rFonts w:ascii="Courier New" w:hAnsi="Courier New" w:cs="Courier New"/>
+                <w:sz w:val="16"/>
+                <w:szCs w:val="16"/>
+              </w:rPr>
+              <w:t>), (m/s</w:t>
+            </w:r>
+            <w:r>
+              <w:rPr>
+                <w:rFonts w:ascii="Courier New" w:hAnsi="Courier New" w:cs="Courier New"/>
+                <w:sz w:val="16"/>
+                <w:szCs w:val="16"/>
+                <w:vertAlign w:val="superscript"/>
+              </w:rPr>
+              <w:t>2</w:t>
+            </w:r>
+            <w:r>
+              <w:rPr>
+                <w:rFonts w:ascii="Courier New" w:hAnsi="Courier New" w:cs="Courier New"/>
+                <w:sz w:val="16"/>
+                <w:szCs w:val="16"/>
+              </w:rPr>
+              <w:t>), (m/s</w:t>
+            </w:r>
+            <w:r>
+              <w:rPr>
+                <w:rFonts w:ascii="Courier New" w:hAnsi="Courier New" w:cs="Courier New"/>
+                <w:sz w:val="16"/>
+                <w:szCs w:val="16"/>
+                <w:vertAlign w:val="superscript"/>
+              </w:rPr>
+              <w:t>2</w:t>
+            </w:r>
+            <w:r>
+              <w:rPr>
+                <w:rFonts w:ascii="Courier New" w:hAnsi="Courier New" w:cs="Courier New"/>
+                <w:sz w:val="16"/>
+                <w:szCs w:val="16"/>
+              </w:rPr>
+              <w:t>)</w:t>
+            </w:r>
+          </w:p>
+        </w:tc>
+        <w:tc>
+          <w:tcPr>
+            <w:tcW w:w="2945" w:type="dxa"/>
+          </w:tcPr>
+          <w:p>
+            <w:pPr>
+              <w:pStyle w:val="NRELTableContent"/>
+              <w:rPr>
+                <w:rFonts w:ascii="Courier New" w:hAnsi="Courier New" w:cs="Courier New"/>
+                <w:sz w:val="16"/>
+                <w:szCs w:val="16"/>
+              </w:rPr>
+            </w:pPr>
+            <w:r>
+              <w:rPr>
+                <w:rFonts w:ascii="Courier New" w:hAnsi="Courier New" w:cs="Courier New"/>
+                <w:sz w:val="16"/>
+                <w:szCs w:val="16"/>
+              </w:rPr>
+              <w:t>Sectional translational accelerations (absolute) at Nβ expressed in g</w:t>
+            </w:r>
+          </w:p>
+        </w:tc>
+      </w:tr>
+      <w:tr>
+        <w:tc>
+          <w:tcPr>
+            <w:tcW w:w="3540" w:type="dxa"/>
+          </w:tcPr>
+          <w:p>
+            <w:pPr>
+              <w:pStyle w:val="NRELTableContent"/>
+              <w:rPr>
+                <w:rFonts w:ascii="Courier New" w:hAnsi="Courier New" w:cs="Courier New"/>
+                <w:sz w:val="16"/>
+                <w:szCs w:val="16"/>
+              </w:rPr>
+            </w:pPr>
+            <w:r>
+              <w:rPr>
+                <w:rFonts w:ascii="Courier New" w:hAnsi="Courier New" w:cs="Courier New"/>
+                <w:sz w:val="16"/>
+                <w:szCs w:val="16"/>
+              </w:rPr>
+              <w:t>Nβ</w:t>
+            </w:r>
+            <w:proofErr w:type="spellStart"/>
+            <w:r>
+              <w:rPr>
+                <w:rFonts w:ascii="Courier New" w:hAnsi="Courier New" w:cs="Courier New"/>
+                <w:sz w:val="16"/>
+                <w:szCs w:val="16"/>
+              </w:rPr>
               <w:t>RAXg</w:t>
             </w:r>
             <w:proofErr w:type="spellEnd"/>
@@ -2377,17 +2329,7 @@
                 <w:sz w:val="16"/>
                 <w:szCs w:val="16"/>
               </w:rPr>
-              <w:t>RAZ</w:t>
-            </w:r>
-            <w:bookmarkStart w:id="0" w:name="_GoBack"/>
-            <w:bookmarkEnd w:id="0"/>
-            <w:r>
-              <w:rPr>
-                <w:rFonts w:ascii="Courier New" w:hAnsi="Courier New" w:cs="Courier New"/>
-                <w:sz w:val="16"/>
-                <w:szCs w:val="16"/>
-              </w:rPr>
-              <w:t>g</w:t>
+              <w:t>RAZg</w:t>
             </w:r>
             <w:proofErr w:type="spellEnd"/>
           </w:p>
@@ -2411,27 +2353,7 @@
                 <w:sz w:val="16"/>
                 <w:szCs w:val="16"/>
               </w:rPr>
-              <w:t>(</w:t>
-            </w:r>
-            <w:proofErr w:type="spellStart"/>
-            <w:proofErr w:type="gramStart"/>
-            <w:r>
-              <w:rPr>
-                <w:rFonts w:ascii="Courier New" w:hAnsi="Courier New" w:cs="Courier New"/>
-                <w:sz w:val="16"/>
-                <w:szCs w:val="16"/>
-              </w:rPr>
-              <w:t>deg</w:t>
-            </w:r>
-            <w:proofErr w:type="spellEnd"/>
-            <w:proofErr w:type="gramEnd"/>
-            <w:r>
-              <w:rPr>
-                <w:rFonts w:ascii="Courier New" w:hAnsi="Courier New" w:cs="Courier New"/>
-                <w:sz w:val="16"/>
-                <w:szCs w:val="16"/>
-              </w:rPr>
-              <w:t>/s</w:t>
+              <w:t>(deg/s</w:t>
             </w:r>
             <w:r>
               <w:rPr>
@@ -2448,25 +2370,7 @@
                 <w:sz w:val="16"/>
                 <w:szCs w:val="16"/>
               </w:rPr>
-              <w:t>), (</w:t>
-            </w:r>
-            <w:proofErr w:type="spellStart"/>
-            <w:r>
-              <w:rPr>
-                <w:rFonts w:ascii="Courier New" w:hAnsi="Courier New" w:cs="Courier New"/>
-                <w:sz w:val="16"/>
-                <w:szCs w:val="16"/>
-              </w:rPr>
-              <w:t>deg</w:t>
-            </w:r>
-            <w:proofErr w:type="spellEnd"/>
-            <w:r>
-              <w:rPr>
-                <w:rFonts w:ascii="Courier New" w:hAnsi="Courier New" w:cs="Courier New"/>
-                <w:sz w:val="16"/>
-                <w:szCs w:val="16"/>
-              </w:rPr>
-              <w:t>/s</w:t>
+              <w:t>), (deg/s</w:t>
             </w:r>
             <w:r>
               <w:rPr>
@@ -2483,25 +2387,7 @@
                 <w:sz w:val="16"/>
                 <w:szCs w:val="16"/>
               </w:rPr>
-              <w:t>), (</w:t>
-            </w:r>
-            <w:proofErr w:type="spellStart"/>
-            <w:r>
-              <w:rPr>
-                <w:rFonts w:ascii="Courier New" w:hAnsi="Courier New" w:cs="Courier New"/>
-                <w:sz w:val="16"/>
-                <w:szCs w:val="16"/>
-              </w:rPr>
-              <w:t>deg</w:t>
-            </w:r>
-            <w:proofErr w:type="spellEnd"/>
-            <w:r>
-              <w:rPr>
-                <w:rFonts w:ascii="Courier New" w:hAnsi="Courier New" w:cs="Courier New"/>
-                <w:sz w:val="16"/>
-                <w:szCs w:val="16"/>
-              </w:rPr>
-              <w:t>/s</w:t>
+              <w:t>), (deg/s</w:t>
             </w:r>
             <w:r>
               <w:rPr>
@@ -3120,8 +3006,8 @@
 </file>
 
 <file path=word/numbering.xml><?xml version="1.0" encoding="utf-8"?>
-<w:numbering xmlns:wpc="http://schemas.microsoft.com/office/word/2010/wordprocessingCanvas" xmlns:mo="http://schemas.microsoft.com/office/mac/office/2008/main" xmlns:mc="http://schemas.openxmlformats.org/markup-compatibility/2006" xmlns:mv="urn:schemas-microsoft-com:mac:vml" xmlns:o="urn:schemas-microsoft-com:office:office" xmlns:r="http://schemas.openxmlformats.org/officeDocument/2006/relationships" xmlns:m="http://schemas.openxmlformats.org/officeDocument/2006/math" xmlns:v="urn:schemas-microsoft-com:vml" xmlns:wp14="http://schemas.microsoft.com/office/word/2010/wordprocessingDrawing" xmlns:wp="http://schemas.openxmlformats.org/drawingml/2006/wordprocessingDrawing" xmlns:w10="urn:schemas-microsoft-com:office:word" xmlns:w="http://schemas.openxmlformats.org/wordprocessingml/2006/main" xmlns:w14="http://schemas.microsoft.com/office/word/2010/wordml" xmlns:wpg="http://schemas.microsoft.com/office/word/2010/wordprocessingGroup" xmlns:wpi="http://schemas.microsoft.com/office/word/2010/wordprocessingInk" xmlns:wne="http://schemas.microsoft.com/office/word/2006/wordml" xmlns:wps="http://schemas.microsoft.com/office/word/2010/wordprocessingShape" mc:Ignorable="w14 wp14">
-  <w:abstractNum w:abstractNumId="0">
+<w:numbering xmlns:wpc="http://schemas.microsoft.com/office/word/2010/wordprocessingCanvas" xmlns:cx="http://schemas.microsoft.com/office/drawing/2014/chartex" xmlns:cx1="http://schemas.microsoft.com/office/drawing/2015/9/8/chartex" xmlns:cx2="http://schemas.microsoft.com/office/drawing/2015/10/21/chartex" xmlns:cx3="http://schemas.microsoft.com/office/drawing/2016/5/9/chartex" xmlns:cx4="http://schemas.microsoft.com/office/drawing/2016/5/10/chartex" xmlns:cx5="http://schemas.microsoft.com/office/drawing/2016/5/11/chartex" xmlns:cx6="http://schemas.microsoft.com/office/drawing/2016/5/12/chartex" xmlns:cx7="http://schemas.microsoft.com/office/drawing/2016/5/13/chartex" xmlns:cx8="http://schemas.microsoft.com/office/drawing/2016/5/14/chartex" xmlns:mc="http://schemas.openxmlformats.org/markup-compatibility/2006" xmlns:aink="http://schemas.microsoft.com/office/drawing/2016/ink" xmlns:am3d="http://schemas.microsoft.com/office/drawing/2017/model3d" xmlns:o="urn:schemas-microsoft-com:office:office" xmlns:r="http://schemas.openxmlformats.org/officeDocument/2006/relationships" xmlns:m="http://schemas.openxmlformats.org/officeDocument/2006/math" xmlns:v="urn:schemas-microsoft-com:vml" xmlns:wp14="http://schemas.microsoft.com/office/word/2010/wordprocessingDrawing" xmlns:wp="http://schemas.openxmlformats.org/drawingml/2006/wordprocessingDrawing" xmlns:w10="urn:schemas-microsoft-com:office:word" xmlns:w="http://schemas.openxmlformats.org/wordprocessingml/2006/main" xmlns:w14="http://schemas.microsoft.com/office/word/2010/wordml" xmlns:w15="http://schemas.microsoft.com/office/word/2012/wordml" xmlns:w16cid="http://schemas.microsoft.com/office/word/2016/wordml/cid" xmlns:w16se="http://schemas.microsoft.com/office/word/2015/wordml/symex" xmlns:wpg="http://schemas.microsoft.com/office/word/2010/wordprocessingGroup" xmlns:wpi="http://schemas.microsoft.com/office/word/2010/wordprocessingInk" xmlns:wne="http://schemas.microsoft.com/office/word/2006/wordml" xmlns:wps="http://schemas.microsoft.com/office/word/2010/wordprocessingShape" mc:Ignorable="w14 w15 w16se w16cid wp14">
+  <w:abstractNum w:abstractNumId="0" w15:restartNumberingAfterBreak="0">
     <w:nsid w:val="183731E0"/>
     <w:multiLevelType w:val="hybridMultilevel"/>
     <w:tmpl w:val="33968362"/>
@@ -3241,7 +3127,7 @@
 </file>
 
 <file path=word/styles.xml><?xml version="1.0" encoding="utf-8"?>
-<w:styles xmlns:mc="http://schemas.openxmlformats.org/markup-compatibility/2006" xmlns:r="http://schemas.openxmlformats.org/officeDocument/2006/relationships" xmlns:w="http://schemas.openxmlformats.org/wordprocessingml/2006/main" xmlns:w14="http://schemas.microsoft.com/office/word/2010/wordml" mc:Ignorable="w14">
+<w:styles xmlns:mc="http://schemas.openxmlformats.org/markup-compatibility/2006" xmlns:r="http://schemas.openxmlformats.org/officeDocument/2006/relationships" xmlns:w="http://schemas.openxmlformats.org/wordprocessingml/2006/main" xmlns:w14="http://schemas.microsoft.com/office/word/2010/wordml" xmlns:w15="http://schemas.microsoft.com/office/word/2012/wordml" xmlns:w16cid="http://schemas.microsoft.com/office/word/2016/wordml/cid" xmlns:w16se="http://schemas.microsoft.com/office/word/2015/wordml/symex" mc:Ignorable="w14 w15 w16se w16cid">
   <w:docDefaults>
     <w:rPrDefault>
       <w:rPr>
@@ -3253,144 +3139,379 @@
     </w:rPrDefault>
     <w:pPrDefault/>
   </w:docDefaults>
-  <w:latentStyles w:defLockedState="0" w:defUIPriority="99" w:defSemiHidden="1" w:defUnhideWhenUsed="1" w:defQFormat="0" w:count="276">
-    <w:lsdException w:name="Normal" w:semiHidden="0" w:uiPriority="0" w:unhideWhenUsed="0" w:qFormat="1"/>
-    <w:lsdException w:name="heading 1" w:semiHidden="0" w:uiPriority="9" w:unhideWhenUsed="0" w:qFormat="1"/>
-    <w:lsdException w:name="heading 2" w:uiPriority="9" w:qFormat="1"/>
-    <w:lsdException w:name="heading 3" w:uiPriority="9" w:qFormat="1"/>
-    <w:lsdException w:name="heading 4" w:uiPriority="9" w:qFormat="1"/>
-    <w:lsdException w:name="heading 5" w:uiPriority="9" w:qFormat="1"/>
-    <w:lsdException w:name="heading 6" w:uiPriority="9" w:qFormat="1"/>
-    <w:lsdException w:name="heading 7" w:uiPriority="9" w:qFormat="1"/>
-    <w:lsdException w:name="heading 8" w:uiPriority="9" w:qFormat="1"/>
-    <w:lsdException w:name="heading 9" w:uiPriority="9" w:qFormat="1"/>
-    <w:lsdException w:name="toc 1" w:uiPriority="39"/>
-    <w:lsdException w:name="toc 2" w:uiPriority="39"/>
-    <w:lsdException w:name="toc 3" w:uiPriority="39"/>
-    <w:lsdException w:name="toc 4" w:uiPriority="39"/>
-    <w:lsdException w:name="toc 5" w:uiPriority="39"/>
-    <w:lsdException w:name="toc 6" w:uiPriority="39"/>
-    <w:lsdException w:name="toc 7" w:uiPriority="39"/>
-    <w:lsdException w:name="toc 8" w:uiPriority="39"/>
-    <w:lsdException w:name="toc 9" w:uiPriority="39"/>
-    <w:lsdException w:name="caption" w:uiPriority="35" w:qFormat="1"/>
-    <w:lsdException w:name="Title" w:semiHidden="0" w:uiPriority="10" w:unhideWhenUsed="0" w:qFormat="1"/>
-    <w:lsdException w:name="Default Paragraph Font" w:uiPriority="1"/>
-    <w:lsdException w:name="Subtitle" w:semiHidden="0" w:uiPriority="11" w:unhideWhenUsed="0" w:qFormat="1"/>
-    <w:lsdException w:name="Strong" w:semiHidden="0" w:uiPriority="22" w:unhideWhenUsed="0" w:qFormat="1"/>
-    <w:lsdException w:name="Emphasis" w:semiHidden="0" w:uiPriority="20" w:unhideWhenUsed="0" w:qFormat="1"/>
-    <w:lsdException w:name="Table Grid" w:semiHidden="0" w:uiPriority="0" w:unhideWhenUsed="0"/>
-    <w:lsdException w:name="Placeholder Text" w:unhideWhenUsed="0"/>
-    <w:lsdException w:name="No Spacing" w:semiHidden="0" w:uiPriority="1" w:unhideWhenUsed="0" w:qFormat="1"/>
-    <w:lsdException w:name="Light Shading" w:semiHidden="0" w:uiPriority="60" w:unhideWhenUsed="0"/>
-    <w:lsdException w:name="Light List" w:semiHidden="0" w:uiPriority="61" w:unhideWhenUsed="0"/>
-    <w:lsdException w:name="Light Grid" w:semiHidden="0" w:uiPriority="62" w:unhideWhenUsed="0"/>
-    <w:lsdException w:name="Medium Shading 1" w:semiHidden="0" w:uiPriority="63" w:unhideWhenUsed="0"/>
-    <w:lsdException w:name="Medium Shading 2" w:semiHidden="0" w:uiPriority="64" w:unhideWhenUsed="0"/>
-    <w:lsdException w:name="Medium List 1" w:semiHidden="0" w:uiPriority="65" w:unhideWhenUsed="0"/>
-    <w:lsdException w:name="Medium List 2" w:semiHidden="0" w:uiPriority="66" w:unhideWhenUsed="0"/>
-    <w:lsdException w:name="Medium Grid 1" w:semiHidden="0" w:uiPriority="67" w:unhideWhenUsed="0"/>
-    <w:lsdException w:name="Medium Grid 2" w:semiHidden="0" w:uiPriority="68" w:unhideWhenUsed="0"/>
-    <w:lsdException w:name="Medium Grid 3" w:semiHidden="0" w:uiPriority="69" w:unhideWhenUsed="0"/>
-    <w:lsdException w:name="Dark List" w:semiHidden="0" w:uiPriority="70" w:unhideWhenUsed="0"/>
-    <w:lsdException w:name="Colorful Shading" w:semiHidden="0" w:uiPriority="71" w:unhideWhenUsed="0"/>
-    <w:lsdException w:name="Colorful List" w:semiHidden="0" w:uiPriority="72" w:unhideWhenUsed="0"/>
-    <w:lsdException w:name="Colorful Grid" w:semiHidden="0" w:uiPriority="73" w:unhideWhenUsed="0"/>
-    <w:lsdException w:name="Light Shading Accent 1" w:semiHidden="0" w:uiPriority="60" w:unhideWhenUsed="0"/>
-    <w:lsdException w:name="Light List Accent 1" w:semiHidden="0" w:uiPriority="61" w:unhideWhenUsed="0"/>
-    <w:lsdException w:name="Light Grid Accent 1" w:semiHidden="0" w:uiPriority="62" w:unhideWhenUsed="0"/>
-    <w:lsdException w:name="Medium Shading 1 Accent 1" w:semiHidden="0" w:uiPriority="63" w:unhideWhenUsed="0"/>
-    <w:lsdException w:name="Medium Shading 2 Accent 1" w:semiHidden="0" w:uiPriority="64" w:unhideWhenUsed="0"/>
-    <w:lsdException w:name="Medium List 1 Accent 1" w:semiHidden="0" w:uiPriority="65" w:unhideWhenUsed="0"/>
-    <w:lsdException w:name="Revision" w:unhideWhenUsed="0"/>
-    <w:lsdException w:name="List Paragraph" w:semiHidden="0" w:uiPriority="34" w:unhideWhenUsed="0" w:qFormat="1"/>
-    <w:lsdException w:name="Quote" w:semiHidden="0" w:uiPriority="29" w:unhideWhenUsed="0" w:qFormat="1"/>
-    <w:lsdException w:name="Intense Quote" w:semiHidden="0" w:uiPriority="30" w:unhideWhenUsed="0" w:qFormat="1"/>
-    <w:lsdException w:name="Medium List 2 Accent 1" w:semiHidden="0" w:uiPriority="66" w:unhideWhenUsed="0"/>
-    <w:lsdException w:name="Medium Grid 1 Accent 1" w:semiHidden="0" w:uiPriority="67" w:unhideWhenUsed="0"/>
-    <w:lsdException w:name="Medium Grid 2 Accent 1" w:semiHidden="0" w:uiPriority="68" w:unhideWhenUsed="0"/>
-    <w:lsdException w:name="Medium Grid 3 Accent 1" w:semiHidden="0" w:uiPriority="69" w:unhideWhenUsed="0"/>
-    <w:lsdException w:name="Dark List Accent 1" w:semiHidden="0" w:uiPriority="70" w:unhideWhenUsed="0"/>
-    <w:lsdException w:name="Colorful Shading Accent 1" w:semiHidden="0" w:uiPriority="71" w:unhideWhenUsed="0"/>
-    <w:lsdException w:name="Colorful List Accent 1" w:semiHidden="0" w:uiPriority="72" w:unhideWhenUsed="0"/>
-    <w:lsdException w:name="Colorful Grid Accent 1" w:semiHidden="0" w:uiPriority="73" w:unhideWhenUsed="0"/>
-    <w:lsdException w:name="Light Shading Accent 2" w:semiHidden="0" w:uiPriority="60" w:unhideWhenUsed="0"/>
-    <w:lsdException w:name="Light List Accent 2" w:semiHidden="0" w:uiPriority="61" w:unhideWhenUsed="0"/>
-    <w:lsdException w:name="Light Grid Accent 2" w:semiHidden="0" w:uiPriority="62" w:unhideWhenUsed="0"/>
-    <w:lsdException w:name="Medium Shading 1 Accent 2" w:semiHidden="0" w:uiPriority="63" w:unhideWhenUsed="0"/>
-    <w:lsdException w:name="Medium Shading 2 Accent 2" w:semiHidden="0" w:uiPriority="64" w:unhideWhenUsed="0"/>
-    <w:lsdException w:name="Medium List 1 Accent 2" w:semiHidden="0" w:uiPriority="65" w:unhideWhenUsed="0"/>
-    <w:lsdException w:name="Medium List 2 Accent 2" w:semiHidden="0" w:uiPriority="66" w:unhideWhenUsed="0"/>
-    <w:lsdException w:name="Medium Grid 1 Accent 2" w:semiHidden="0" w:uiPriority="67" w:unhideWhenUsed="0"/>
-    <w:lsdException w:name="Medium Grid 2 Accent 2" w:semiHidden="0" w:uiPriority="68" w:unhideWhenUsed="0"/>
-    <w:lsdException w:name="Medium Grid 3 Accent 2" w:semiHidden="0" w:uiPriority="69" w:unhideWhenUsed="0"/>
-    <w:lsdException w:name="Dark List Accent 2" w:semiHidden="0" w:uiPriority="70" w:unhideWhenUsed="0"/>
-    <w:lsdException w:name="Colorful Shading Accent 2" w:semiHidden="0" w:uiPriority="71" w:unhideWhenUsed="0"/>
-    <w:lsdException w:name="Colorful List Accent 2" w:semiHidden="0" w:uiPriority="72" w:unhideWhenUsed="0"/>
-    <w:lsdException w:name="Colorful Grid Accent 2" w:semiHidden="0" w:uiPriority="73" w:unhideWhenUsed="0"/>
-    <w:lsdException w:name="Light Shading Accent 3" w:semiHidden="0" w:uiPriority="60" w:unhideWhenUsed="0"/>
-    <w:lsdException w:name="Light List Accent 3" w:semiHidden="0" w:uiPriority="61" w:unhideWhenUsed="0"/>
-    <w:lsdException w:name="Light Grid Accent 3" w:semiHidden="0" w:uiPriority="62" w:unhideWhenUsed="0"/>
-    <w:lsdException w:name="Medium Shading 1 Accent 3" w:semiHidden="0" w:uiPriority="63" w:unhideWhenUsed="0"/>
-    <w:lsdException w:name="Medium Shading 2 Accent 3" w:semiHidden="0" w:uiPriority="64" w:unhideWhenUsed="0"/>
-    <w:lsdException w:name="Medium List 1 Accent 3" w:semiHidden="0" w:uiPriority="65" w:unhideWhenUsed="0"/>
-    <w:lsdException w:name="Medium List 2 Accent 3" w:semiHidden="0" w:uiPriority="66" w:unhideWhenUsed="0"/>
-    <w:lsdException w:name="Medium Grid 1 Accent 3" w:semiHidden="0" w:uiPriority="67" w:unhideWhenUsed="0"/>
-    <w:lsdException w:name="Medium Grid 2 Accent 3" w:semiHidden="0" w:uiPriority="68" w:unhideWhenUsed="0"/>
-    <w:lsdException w:name="Medium Grid 3 Accent 3" w:semiHidden="0" w:uiPriority="69" w:unhideWhenUsed="0"/>
-    <w:lsdException w:name="Dark List Accent 3" w:semiHidden="0" w:uiPriority="70" w:unhideWhenUsed="0"/>
-    <w:lsdException w:name="Colorful Shading Accent 3" w:semiHidden="0" w:uiPriority="71" w:unhideWhenUsed="0"/>
-    <w:lsdException w:name="Colorful List Accent 3" w:semiHidden="0" w:uiPriority="72" w:unhideWhenUsed="0"/>
-    <w:lsdException w:name="Colorful Grid Accent 3" w:semiHidden="0" w:uiPriority="73" w:unhideWhenUsed="0"/>
-    <w:lsdException w:name="Light Shading Accent 4" w:semiHidden="0" w:uiPriority="60" w:unhideWhenUsed="0"/>
-    <w:lsdException w:name="Light List Accent 4" w:semiHidden="0" w:uiPriority="61" w:unhideWhenUsed="0"/>
-    <w:lsdException w:name="Light Grid Accent 4" w:semiHidden="0" w:uiPriority="62" w:unhideWhenUsed="0"/>
-    <w:lsdException w:name="Medium Shading 1 Accent 4" w:semiHidden="0" w:uiPriority="63" w:unhideWhenUsed="0"/>
-    <w:lsdException w:name="Medium Shading 2 Accent 4" w:semiHidden="0" w:uiPriority="64" w:unhideWhenUsed="0"/>
-    <w:lsdException w:name="Medium List 1 Accent 4" w:semiHidden="0" w:uiPriority="65" w:unhideWhenUsed="0"/>
-    <w:lsdException w:name="Medium List 2 Accent 4" w:semiHidden="0" w:uiPriority="66" w:unhideWhenUsed="0"/>
-    <w:lsdException w:name="Medium Grid 1 Accent 4" w:semiHidden="0" w:uiPriority="67" w:unhideWhenUsed="0"/>
-    <w:lsdException w:name="Medium Grid 2 Accent 4" w:semiHidden="0" w:uiPriority="68" w:unhideWhenUsed="0"/>
-    <w:lsdException w:name="Medium Grid 3 Accent 4" w:semiHidden="0" w:uiPriority="69" w:unhideWhenUsed="0"/>
-    <w:lsdException w:name="Dark List Accent 4" w:semiHidden="0" w:uiPriority="70" w:unhideWhenUsed="0"/>
-    <w:lsdException w:name="Colorful Shading Accent 4" w:semiHidden="0" w:uiPriority="71" w:unhideWhenUsed="0"/>
-    <w:lsdException w:name="Colorful List Accent 4" w:semiHidden="0" w:uiPriority="72" w:unhideWhenUsed="0"/>
-    <w:lsdException w:name="Colorful Grid Accent 4" w:semiHidden="0" w:uiPriority="73" w:unhideWhenUsed="0"/>
-    <w:lsdException w:name="Light Shading Accent 5" w:semiHidden="0" w:uiPriority="60" w:unhideWhenUsed="0"/>
-    <w:lsdException w:name="Light List Accent 5" w:semiHidden="0" w:uiPriority="61" w:unhideWhenUsed="0"/>
-    <w:lsdException w:name="Light Grid Accent 5" w:semiHidden="0" w:uiPriority="62" w:unhideWhenUsed="0"/>
-    <w:lsdException w:name="Medium Shading 1 Accent 5" w:semiHidden="0" w:uiPriority="63" w:unhideWhenUsed="0"/>
-    <w:lsdException w:name="Medium Shading 2 Accent 5" w:semiHidden="0" w:uiPriority="64" w:unhideWhenUsed="0"/>
-    <w:lsdException w:name="Medium List 1 Accent 5" w:semiHidden="0" w:uiPriority="65" w:unhideWhenUsed="0"/>
-    <w:lsdException w:name="Medium List 2 Accent 5" w:semiHidden="0" w:uiPriority="66" w:unhideWhenUsed="0"/>
-    <w:lsdException w:name="Medium Grid 1 Accent 5" w:semiHidden="0" w:uiPriority="67" w:unhideWhenUsed="0"/>
-    <w:lsdException w:name="Medium Grid 2 Accent 5" w:semiHidden="0" w:uiPriority="68" w:unhideWhenUsed="0"/>
-    <w:lsdException w:name="Medium Grid 3 Accent 5" w:semiHidden="0" w:uiPriority="69" w:unhideWhenUsed="0"/>
-    <w:lsdException w:name="Dark List Accent 5" w:semiHidden="0" w:uiPriority="70" w:unhideWhenUsed="0"/>
-    <w:lsdException w:name="Colorful Shading Accent 5" w:semiHidden="0" w:uiPriority="71" w:unhideWhenUsed="0"/>
-    <w:lsdException w:name="Colorful List Accent 5" w:semiHidden="0" w:uiPriority="72" w:unhideWhenUsed="0"/>
-    <w:lsdException w:name="Colorful Grid Accent 5" w:semiHidden="0" w:uiPriority="73" w:unhideWhenUsed="0"/>
-    <w:lsdException w:name="Light Shading Accent 6" w:semiHidden="0" w:uiPriority="60" w:unhideWhenUsed="0"/>
-    <w:lsdException w:name="Light List Accent 6" w:semiHidden="0" w:uiPriority="61" w:unhideWhenUsed="0"/>
-    <w:lsdException w:name="Light Grid Accent 6" w:semiHidden="0" w:uiPriority="62" w:unhideWhenUsed="0"/>
-    <w:lsdException w:name="Medium Shading 1 Accent 6" w:semiHidden="0" w:uiPriority="63" w:unhideWhenUsed="0"/>
-    <w:lsdException w:name="Medium Shading 2 Accent 6" w:semiHidden="0" w:uiPriority="64" w:unhideWhenUsed="0"/>
-    <w:lsdException w:name="Medium List 1 Accent 6" w:semiHidden="0" w:uiPriority="65" w:unhideWhenUsed="0"/>
-    <w:lsdException w:name="Medium List 2 Accent 6" w:semiHidden="0" w:uiPriority="66" w:unhideWhenUsed="0"/>
-    <w:lsdException w:name="Medium Grid 1 Accent 6" w:semiHidden="0" w:uiPriority="67" w:unhideWhenUsed="0"/>
-    <w:lsdException w:name="Medium Grid 2 Accent 6" w:semiHidden="0" w:uiPriority="68" w:unhideWhenUsed="0"/>
-    <w:lsdException w:name="Medium Grid 3 Accent 6" w:semiHidden="0" w:uiPriority="69" w:unhideWhenUsed="0"/>
-    <w:lsdException w:name="Dark List Accent 6" w:semiHidden="0" w:uiPriority="70" w:unhideWhenUsed="0"/>
-    <w:lsdException w:name="Colorful Shading Accent 6" w:semiHidden="0" w:uiPriority="71" w:unhideWhenUsed="0"/>
-    <w:lsdException w:name="Colorful List Accent 6" w:semiHidden="0" w:uiPriority="72" w:unhideWhenUsed="0"/>
-    <w:lsdException w:name="Colorful Grid Accent 6" w:semiHidden="0" w:uiPriority="73" w:unhideWhenUsed="0"/>
-    <w:lsdException w:name="Subtle Emphasis" w:semiHidden="0" w:uiPriority="19" w:unhideWhenUsed="0" w:qFormat="1"/>
-    <w:lsdException w:name="Intense Emphasis" w:semiHidden="0" w:uiPriority="21" w:unhideWhenUsed="0" w:qFormat="1"/>
-    <w:lsdException w:name="Subtle Reference" w:semiHidden="0" w:uiPriority="31" w:unhideWhenUsed="0" w:qFormat="1"/>
-    <w:lsdException w:name="Intense Reference" w:semiHidden="0" w:uiPriority="32" w:unhideWhenUsed="0" w:qFormat="1"/>
-    <w:lsdException w:name="Book Title" w:semiHidden="0" w:uiPriority="33" w:unhideWhenUsed="0" w:qFormat="1"/>
-    <w:lsdException w:name="Bibliography" w:uiPriority="37"/>
-    <w:lsdException w:name="TOC Heading" w:uiPriority="39" w:qFormat="1"/>
+  <w:latentStyles w:defLockedState="0" w:defUIPriority="99" w:defSemiHidden="0" w:defUnhideWhenUsed="0" w:defQFormat="0" w:count="376">
+    <w:lsdException w:name="Normal" w:uiPriority="0" w:qFormat="1"/>
+    <w:lsdException w:name="heading 1" w:uiPriority="9" w:qFormat="1"/>
+    <w:lsdException w:name="heading 2" w:semiHidden="1" w:uiPriority="9" w:unhideWhenUsed="1" w:qFormat="1"/>
+    <w:lsdException w:name="heading 3" w:semiHidden="1" w:uiPriority="9" w:unhideWhenUsed="1" w:qFormat="1"/>
+    <w:lsdException w:name="heading 4" w:semiHidden="1" w:uiPriority="9" w:unhideWhenUsed="1" w:qFormat="1"/>
+    <w:lsdException w:name="heading 5" w:semiHidden="1" w:uiPriority="9" w:unhideWhenUsed="1" w:qFormat="1"/>
+    <w:lsdException w:name="heading 6" w:semiHidden="1" w:uiPriority="9" w:unhideWhenUsed="1" w:qFormat="1"/>
+    <w:lsdException w:name="heading 7" w:semiHidden="1" w:uiPriority="9" w:unhideWhenUsed="1" w:qFormat="1"/>
+    <w:lsdException w:name="heading 8" w:semiHidden="1" w:uiPriority="9" w:unhideWhenUsed="1" w:qFormat="1"/>
+    <w:lsdException w:name="heading 9" w:semiHidden="1" w:uiPriority="9" w:unhideWhenUsed="1" w:qFormat="1"/>
+    <w:lsdException w:name="index 1" w:semiHidden="1" w:unhideWhenUsed="1"/>
+    <w:lsdException w:name="index 2" w:semiHidden="1" w:unhideWhenUsed="1"/>
+    <w:lsdException w:name="index 3" w:semiHidden="1" w:unhideWhenUsed="1"/>
+    <w:lsdException w:name="index 4" w:semiHidden="1" w:unhideWhenUsed="1"/>
+    <w:lsdException w:name="index 5" w:semiHidden="1" w:unhideWhenUsed="1"/>
+    <w:lsdException w:name="index 6" w:semiHidden="1" w:unhideWhenUsed="1"/>
+    <w:lsdException w:name="index 7" w:semiHidden="1" w:unhideWhenUsed="1"/>
+    <w:lsdException w:name="index 8" w:semiHidden="1" w:unhideWhenUsed="1"/>
+    <w:lsdException w:name="index 9" w:semiHidden="1" w:unhideWhenUsed="1"/>
+    <w:lsdException w:name="toc 1" w:semiHidden="1" w:uiPriority="39" w:unhideWhenUsed="1"/>
+    <w:lsdException w:name="toc 2" w:semiHidden="1" w:uiPriority="39" w:unhideWhenUsed="1"/>
+    <w:lsdException w:name="toc 3" w:semiHidden="1" w:uiPriority="39" w:unhideWhenUsed="1"/>
+    <w:lsdException w:name="toc 4" w:semiHidden="1" w:uiPriority="39" w:unhideWhenUsed="1"/>
+    <w:lsdException w:name="toc 5" w:semiHidden="1" w:uiPriority="39" w:unhideWhenUsed="1"/>
+    <w:lsdException w:name="toc 6" w:semiHidden="1" w:uiPriority="39" w:unhideWhenUsed="1"/>
+    <w:lsdException w:name="toc 7" w:semiHidden="1" w:uiPriority="39" w:unhideWhenUsed="1"/>
+    <w:lsdException w:name="toc 8" w:semiHidden="1" w:uiPriority="39" w:unhideWhenUsed="1"/>
+    <w:lsdException w:name="toc 9" w:semiHidden="1" w:uiPriority="39" w:unhideWhenUsed="1"/>
+    <w:lsdException w:name="Normal Indent" w:semiHidden="1" w:unhideWhenUsed="1"/>
+    <w:lsdException w:name="footnote text" w:semiHidden="1" w:unhideWhenUsed="1"/>
+    <w:lsdException w:name="annotation text" w:semiHidden="1" w:unhideWhenUsed="1"/>
+    <w:lsdException w:name="header" w:semiHidden="1" w:unhideWhenUsed="1"/>
+    <w:lsdException w:name="footer" w:semiHidden="1" w:unhideWhenUsed="1"/>
+    <w:lsdException w:name="index heading" w:semiHidden="1" w:unhideWhenUsed="1"/>
+    <w:lsdException w:name="caption" w:semiHidden="1" w:uiPriority="35" w:unhideWhenUsed="1" w:qFormat="1"/>
+    <w:lsdException w:name="table of figures" w:semiHidden="1" w:unhideWhenUsed="1"/>
+    <w:lsdException w:name="envelope address" w:semiHidden="1" w:unhideWhenUsed="1"/>
+    <w:lsdException w:name="envelope return" w:semiHidden="1" w:unhideWhenUsed="1"/>
+    <w:lsdException w:name="footnote reference" w:semiHidden="1" w:unhideWhenUsed="1"/>
+    <w:lsdException w:name="annotation reference" w:semiHidden="1" w:unhideWhenUsed="1"/>
+    <w:lsdException w:name="line number" w:semiHidden="1" w:unhideWhenUsed="1"/>
+    <w:lsdException w:name="page number" w:semiHidden="1" w:unhideWhenUsed="1"/>
+    <w:lsdException w:name="endnote reference" w:semiHidden="1" w:unhideWhenUsed="1"/>
+    <w:lsdException w:name="endnote text" w:semiHidden="1" w:unhideWhenUsed="1"/>
+    <w:lsdException w:name="table of authorities" w:semiHidden="1" w:unhideWhenUsed="1"/>
+    <w:lsdException w:name="macro" w:semiHidden="1" w:unhideWhenUsed="1"/>
+    <w:lsdException w:name="toa heading" w:semiHidden="1" w:unhideWhenUsed="1"/>
+    <w:lsdException w:name="List" w:semiHidden="1" w:unhideWhenUsed="1"/>
+    <w:lsdException w:name="List Bullet" w:semiHidden="1" w:unhideWhenUsed="1"/>
+    <w:lsdException w:name="List Number" w:semiHidden="1" w:unhideWhenUsed="1"/>
+    <w:lsdException w:name="List 2" w:semiHidden="1" w:unhideWhenUsed="1"/>
+    <w:lsdException w:name="List 3" w:semiHidden="1" w:unhideWhenUsed="1"/>
+    <w:lsdException w:name="List 4" w:semiHidden="1" w:unhideWhenUsed="1"/>
+    <w:lsdException w:name="List 5" w:semiHidden="1" w:unhideWhenUsed="1"/>
+    <w:lsdException w:name="List Bullet 2" w:semiHidden="1" w:unhideWhenUsed="1"/>
+    <w:lsdException w:name="List Bullet 3" w:semiHidden="1" w:unhideWhenUsed="1"/>
+    <w:lsdException w:name="List Bullet 4" w:semiHidden="1" w:unhideWhenUsed="1"/>
+    <w:lsdException w:name="List Bullet 5" w:semiHidden="1" w:unhideWhenUsed="1"/>
+    <w:lsdException w:name="List Number 2" w:semiHidden="1" w:unhideWhenUsed="1"/>
+    <w:lsdException w:name="List Number 3" w:semiHidden="1" w:unhideWhenUsed="1"/>
+    <w:lsdException w:name="List Number 4" w:semiHidden="1" w:unhideWhenUsed="1"/>
+    <w:lsdException w:name="List Number 5" w:semiHidden="1" w:unhideWhenUsed="1"/>
+    <w:lsdException w:name="Title" w:uiPriority="10" w:qFormat="1"/>
+    <w:lsdException w:name="Closing" w:semiHidden="1" w:unhideWhenUsed="1"/>
+    <w:lsdException w:name="Signature" w:semiHidden="1" w:unhideWhenUsed="1"/>
+    <w:lsdException w:name="Default Paragraph Font" w:semiHidden="1" w:uiPriority="1" w:unhideWhenUsed="1"/>
+    <w:lsdException w:name="Body Text" w:semiHidden="1" w:unhideWhenUsed="1"/>
+    <w:lsdException w:name="Body Text Indent" w:semiHidden="1" w:unhideWhenUsed="1"/>
+    <w:lsdException w:name="List Continue" w:semiHidden="1" w:unhideWhenUsed="1"/>
+    <w:lsdException w:name="List Continue 2" w:semiHidden="1" w:unhideWhenUsed="1"/>
+    <w:lsdException w:name="List Continue 3" w:semiHidden="1" w:unhideWhenUsed="1"/>
+    <w:lsdException w:name="List Continue 4" w:semiHidden="1" w:unhideWhenUsed="1"/>
+    <w:lsdException w:name="List Continue 5" w:semiHidden="1" w:unhideWhenUsed="1"/>
+    <w:lsdException w:name="Message Header" w:semiHidden="1" w:unhideWhenUsed="1"/>
+    <w:lsdException w:name="Subtitle" w:uiPriority="11" w:qFormat="1"/>
+    <w:lsdException w:name="Salutation" w:semiHidden="1" w:unhideWhenUsed="1"/>
+    <w:lsdException w:name="Date" w:semiHidden="1" w:unhideWhenUsed="1"/>
+    <w:lsdException w:name="Body Text First Indent" w:semiHidden="1" w:unhideWhenUsed="1"/>
+    <w:lsdException w:name="Body Text First Indent 2" w:semiHidden="1" w:unhideWhenUsed="1"/>
+    <w:lsdException w:name="Note Heading" w:semiHidden="1" w:unhideWhenUsed="1"/>
+    <w:lsdException w:name="Body Text 2" w:semiHidden="1" w:unhideWhenUsed="1"/>
+    <w:lsdException w:name="Body Text 3" w:semiHidden="1" w:unhideWhenUsed="1"/>
+    <w:lsdException w:name="Body Text Indent 2" w:semiHidden="1" w:unhideWhenUsed="1"/>
+    <w:lsdException w:name="Body Text Indent 3" w:semiHidden="1" w:unhideWhenUsed="1"/>
+    <w:lsdException w:name="Block Text" w:semiHidden="1" w:unhideWhenUsed="1"/>
+    <w:lsdException w:name="Hyperlink" w:semiHidden="1" w:unhideWhenUsed="1"/>
+    <w:lsdException w:name="FollowedHyperlink" w:semiHidden="1" w:unhideWhenUsed="1"/>
+    <w:lsdException w:name="Strong" w:uiPriority="22" w:qFormat="1"/>
+    <w:lsdException w:name="Emphasis" w:uiPriority="20" w:qFormat="1"/>
+    <w:lsdException w:name="Document Map" w:semiHidden="1" w:unhideWhenUsed="1"/>
+    <w:lsdException w:name="Plain Text" w:semiHidden="1" w:unhideWhenUsed="1"/>
+    <w:lsdException w:name="E-mail Signature" w:semiHidden="1" w:unhideWhenUsed="1"/>
+    <w:lsdException w:name="HTML Top of Form" w:semiHidden="1" w:unhideWhenUsed="1"/>
+    <w:lsdException w:name="HTML Bottom of Form" w:semiHidden="1" w:unhideWhenUsed="1"/>
+    <w:lsdException w:name="Normal (Web)" w:semiHidden="1" w:unhideWhenUsed="1"/>
+    <w:lsdException w:name="HTML Acronym" w:semiHidden="1" w:unhideWhenUsed="1"/>
+    <w:lsdException w:name="HTML Address" w:semiHidden="1" w:unhideWhenUsed="1"/>
+    <w:lsdException w:name="HTML Cite" w:semiHidden="1" w:unhideWhenUsed="1"/>
+    <w:lsdException w:name="HTML Code" w:semiHidden="1" w:unhideWhenUsed="1"/>
+    <w:lsdException w:name="HTML Definition" w:semiHidden="1" w:unhideWhenUsed="1"/>
+    <w:lsdException w:name="HTML Keyboard" w:semiHidden="1" w:unhideWhenUsed="1"/>
+    <w:lsdException w:name="HTML Preformatted" w:semiHidden="1" w:unhideWhenUsed="1"/>
+    <w:lsdException w:name="HTML Sample" w:semiHidden="1" w:unhideWhenUsed="1"/>
+    <w:lsdException w:name="HTML Typewriter" w:semiHidden="1" w:unhideWhenUsed="1"/>
+    <w:lsdException w:name="HTML Variable" w:semiHidden="1" w:unhideWhenUsed="1"/>
+    <w:lsdException w:name="Normal Table" w:semiHidden="1" w:unhideWhenUsed="1"/>
+    <w:lsdException w:name="annotation subject" w:semiHidden="1" w:unhideWhenUsed="1"/>
+    <w:lsdException w:name="No List" w:semiHidden="1" w:unhideWhenUsed="1"/>
+    <w:lsdException w:name="Outline List 1" w:semiHidden="1" w:unhideWhenUsed="1"/>
+    <w:lsdException w:name="Outline List 2" w:semiHidden="1" w:unhideWhenUsed="1"/>
+    <w:lsdException w:name="Outline List 3" w:semiHidden="1" w:unhideWhenUsed="1"/>
+    <w:lsdException w:name="Table Simple 1" w:semiHidden="1" w:unhideWhenUsed="1"/>
+    <w:lsdException w:name="Table Simple 2" w:semiHidden="1" w:unhideWhenUsed="1"/>
+    <w:lsdException w:name="Table Simple 3" w:semiHidden="1" w:unhideWhenUsed="1"/>
+    <w:lsdException w:name="Table Classic 1" w:semiHidden="1" w:unhideWhenUsed="1"/>
+    <w:lsdException w:name="Table Classic 2" w:semiHidden="1" w:unhideWhenUsed="1"/>
+    <w:lsdException w:name="Table Classic 3" w:semiHidden="1" w:unhideWhenUsed="1"/>
+    <w:lsdException w:name="Table Classic 4" w:semiHidden="1" w:unhideWhenUsed="1"/>
+    <w:lsdException w:name="Table Colorful 1" w:semiHidden="1" w:unhideWhenUsed="1"/>
+    <w:lsdException w:name="Table Colorful 2" w:semiHidden="1" w:unhideWhenUsed="1"/>
+    <w:lsdException w:name="Table Colorful 3" w:semiHidden="1" w:unhideWhenUsed="1"/>
+    <w:lsdException w:name="Table Columns 1" w:semiHidden="1" w:unhideWhenUsed="1"/>
+    <w:lsdException w:name="Table Columns 2" w:semiHidden="1" w:unhideWhenUsed="1"/>
+    <w:lsdException w:name="Table Columns 3" w:semiHidden="1" w:unhideWhenUsed="1"/>
+    <w:lsdException w:name="Table Columns 4" w:semiHidden="1" w:unhideWhenUsed="1"/>
+    <w:lsdException w:name="Table Columns 5" w:semiHidden="1" w:unhideWhenUsed="1"/>
+    <w:lsdException w:name="Table Grid 1" w:semiHidden="1" w:unhideWhenUsed="1"/>
+    <w:lsdException w:name="Table Grid 2" w:semiHidden="1" w:unhideWhenUsed="1"/>
+    <w:lsdException w:name="Table Grid 3" w:semiHidden="1" w:unhideWhenUsed="1"/>
+    <w:lsdException w:name="Table Grid 4" w:semiHidden="1" w:unhideWhenUsed="1"/>
+    <w:lsdException w:name="Table Grid 5" w:semiHidden="1" w:unhideWhenUsed="1"/>
+    <w:lsdException w:name="Table Grid 6" w:semiHidden="1" w:unhideWhenUsed="1"/>
+    <w:lsdException w:name="Table Grid 7" w:semiHidden="1" w:unhideWhenUsed="1"/>
+    <w:lsdException w:name="Table Grid 8" w:semiHidden="1" w:unhideWhenUsed="1"/>
+    <w:lsdException w:name="Table List 1" w:semiHidden="1" w:unhideWhenUsed="1"/>
+    <w:lsdException w:name="Table List 2" w:semiHidden="1" w:unhideWhenUsed="1"/>
+    <w:lsdException w:name="Table List 3" w:semiHidden="1" w:unhideWhenUsed="1"/>
+    <w:lsdException w:name="Table List 4" w:semiHidden="1" w:unhideWhenUsed="1"/>
+    <w:lsdException w:name="Table List 5" w:semiHidden="1" w:unhideWhenUsed="1"/>
+    <w:lsdException w:name="Table List 6" w:semiHidden="1" w:unhideWhenUsed="1"/>
+    <w:lsdException w:name="Table List 7" w:semiHidden="1" w:unhideWhenUsed="1"/>
+    <w:lsdException w:name="Table List 8" w:semiHidden="1" w:unhideWhenUsed="1"/>
+    <w:lsdException w:name="Table 3D effects 1" w:semiHidden="1" w:unhideWhenUsed="1"/>
+    <w:lsdException w:name="Table 3D effects 2" w:semiHidden="1" w:unhideWhenUsed="1"/>
+    <w:lsdException w:name="Table 3D effects 3" w:semiHidden="1" w:unhideWhenUsed="1"/>
+    <w:lsdException w:name="Table Contemporary" w:semiHidden="1" w:unhideWhenUsed="1"/>
+    <w:lsdException w:name="Table Elegant" w:semiHidden="1" w:unhideWhenUsed="1"/>
+    <w:lsdException w:name="Table Professional" w:semiHidden="1" w:unhideWhenUsed="1"/>
+    <w:lsdException w:name="Table Subtle 1" w:semiHidden="1" w:unhideWhenUsed="1"/>
+    <w:lsdException w:name="Table Subtle 2" w:semiHidden="1" w:unhideWhenUsed="1"/>
+    <w:lsdException w:name="Table Web 1" w:semiHidden="1" w:unhideWhenUsed="1"/>
+    <w:lsdException w:name="Table Web 2" w:semiHidden="1" w:unhideWhenUsed="1"/>
+    <w:lsdException w:name="Table Web 3" w:semiHidden="1" w:unhideWhenUsed="1"/>
+    <w:lsdException w:name="Balloon Text" w:semiHidden="1" w:unhideWhenUsed="1"/>
+    <w:lsdException w:name="Table Grid" w:uiPriority="0"/>
+    <w:lsdException w:name="Table Theme" w:semiHidden="1" w:unhideWhenUsed="1"/>
+    <w:lsdException w:name="Placeholder Text" w:semiHidden="1"/>
+    <w:lsdException w:name="No Spacing" w:uiPriority="1" w:qFormat="1"/>
+    <w:lsdException w:name="Light Shading" w:uiPriority="60"/>
+    <w:lsdException w:name="Light List" w:uiPriority="61"/>
+    <w:lsdException w:name="Light Grid" w:uiPriority="62"/>
+    <w:lsdException w:name="Medium Shading 1" w:uiPriority="63"/>
+    <w:lsdException w:name="Medium Shading 2" w:uiPriority="64"/>
+    <w:lsdException w:name="Medium List 1" w:uiPriority="65"/>
+    <w:lsdException w:name="Medium List 2" w:uiPriority="66"/>
+    <w:lsdException w:name="Medium Grid 1" w:uiPriority="67"/>
+    <w:lsdException w:name="Medium Grid 2" w:uiPriority="68"/>
+    <w:lsdException w:name="Medium Grid 3" w:uiPriority="69"/>
+    <w:lsdException w:name="Dark List" w:uiPriority="70"/>
+    <w:lsdException w:name="Colorful Shading" w:uiPriority="71"/>
+    <w:lsdException w:name="Colorful List" w:uiPriority="72"/>
+    <w:lsdException w:name="Colorful Grid" w:uiPriority="73"/>
+    <w:lsdException w:name="Light Shading Accent 1" w:uiPriority="60"/>
+    <w:lsdException w:name="Light List Accent 1" w:uiPriority="61"/>
+    <w:lsdException w:name="Light Grid Accent 1" w:uiPriority="62"/>
+    <w:lsdException w:name="Medium Shading 1 Accent 1" w:uiPriority="63"/>
+    <w:lsdException w:name="Medium Shading 2 Accent 1" w:uiPriority="64"/>
+    <w:lsdException w:name="Medium List 1 Accent 1" w:uiPriority="65"/>
+    <w:lsdException w:name="Revision" w:semiHidden="1"/>
+    <w:lsdException w:name="List Paragraph" w:uiPriority="34" w:qFormat="1"/>
+    <w:lsdException w:name="Quote" w:uiPriority="29" w:qFormat="1"/>
+    <w:lsdException w:name="Intense Quote" w:uiPriority="30" w:qFormat="1"/>
+    <w:lsdException w:name="Medium List 2 Accent 1" w:uiPriority="66"/>
+    <w:lsdException w:name="Medium Grid 1 Accent 1" w:uiPriority="67"/>
+    <w:lsdException w:name="Medium Grid 2 Accent 1" w:uiPriority="68"/>
+    <w:lsdException w:name="Medium Grid 3 Accent 1" w:uiPriority="69"/>
+    <w:lsdException w:name="Dark List Accent 1" w:uiPriority="70"/>
+    <w:lsdException w:name="Colorful Shading Accent 1" w:uiPriority="71"/>
+    <w:lsdException w:name="Colorful List Accent 1" w:uiPriority="72"/>
+    <w:lsdException w:name="Colorful Grid Accent 1" w:uiPriority="73"/>
+    <w:lsdException w:name="Light Shading Accent 2" w:uiPriority="60"/>
+    <w:lsdException w:name="Light List Accent 2" w:uiPriority="61"/>
+    <w:lsdException w:name="Light Grid Accent 2" w:uiPriority="62"/>
+    <w:lsdException w:name="Medium Shading 1 Accent 2" w:uiPriority="63"/>
+    <w:lsdException w:name="Medium Shading 2 Accent 2" w:uiPriority="64"/>
+    <w:lsdException w:name="Medium List 1 Accent 2" w:uiPriority="65"/>
+    <w:lsdException w:name="Medium List 2 Accent 2" w:uiPriority="66"/>
+    <w:lsdException w:name="Medium Grid 1 Accent 2" w:uiPriority="67"/>
+    <w:lsdException w:name="Medium Grid 2 Accent 2" w:uiPriority="68"/>
+    <w:lsdException w:name="Medium Grid 3 Accent 2" w:uiPriority="69"/>
+    <w:lsdException w:name="Dark List Accent 2" w:uiPriority="70"/>
+    <w:lsdException w:name="Colorful Shading Accent 2" w:uiPriority="71"/>
+    <w:lsdException w:name="Colorful List Accent 2" w:uiPriority="72"/>
+    <w:lsdException w:name="Colorful Grid Accent 2" w:uiPriority="73"/>
+    <w:lsdException w:name="Light Shading Accent 3" w:uiPriority="60"/>
+    <w:lsdException w:name="Light List Accent 3" w:uiPriority="61"/>
+    <w:lsdException w:name="Light Grid Accent 3" w:uiPriority="62"/>
+    <w:lsdException w:name="Medium Shading 1 Accent 3" w:uiPriority="63"/>
+    <w:lsdException w:name="Medium Shading 2 Accent 3" w:uiPriority="64"/>
+    <w:lsdException w:name="Medium List 1 Accent 3" w:uiPriority="65"/>
+    <w:lsdException w:name="Medium List 2 Accent 3" w:uiPriority="66"/>
+    <w:lsdException w:name="Medium Grid 1 Accent 3" w:uiPriority="67"/>
+    <w:lsdException w:name="Medium Grid 2 Accent 3" w:uiPriority="68"/>
+    <w:lsdException w:name="Medium Grid 3 Accent 3" w:uiPriority="69"/>
+    <w:lsdException w:name="Dark List Accent 3" w:uiPriority="70"/>
+    <w:lsdException w:name="Colorful Shading Accent 3" w:uiPriority="71"/>
+    <w:lsdException w:name="Colorful List Accent 3" w:uiPriority="72"/>
+    <w:lsdException w:name="Colorful Grid Accent 3" w:uiPriority="73"/>
+    <w:lsdException w:name="Light Shading Accent 4" w:uiPriority="60"/>
+    <w:lsdException w:name="Light List Accent 4" w:uiPriority="61"/>
+    <w:lsdException w:name="Light Grid Accent 4" w:uiPriority="62"/>
+    <w:lsdException w:name="Medium Shading 1 Accent 4" w:uiPriority="63"/>
+    <w:lsdException w:name="Medium Shading 2 Accent 4" w:uiPriority="64"/>
+    <w:lsdException w:name="Medium List 1 Accent 4" w:uiPriority="65"/>
+    <w:lsdException w:name="Medium List 2 Accent 4" w:uiPriority="66"/>
+    <w:lsdException w:name="Medium Grid 1 Accent 4" w:uiPriority="67"/>
+    <w:lsdException w:name="Medium Grid 2 Accent 4" w:uiPriority="68"/>
+    <w:lsdException w:name="Medium Grid 3 Accent 4" w:uiPriority="69"/>
+    <w:lsdException w:name="Dark List Accent 4" w:uiPriority="70"/>
+    <w:lsdException w:name="Colorful Shading Accent 4" w:uiPriority="71"/>
+    <w:lsdException w:name="Colorful List Accent 4" w:uiPriority="72"/>
+    <w:lsdException w:name="Colorful Grid Accent 4" w:uiPriority="73"/>
+    <w:lsdException w:name="Light Shading Accent 5" w:uiPriority="60"/>
+    <w:lsdException w:name="Light List Accent 5" w:uiPriority="61"/>
+    <w:lsdException w:name="Light Grid Accent 5" w:uiPriority="62"/>
+    <w:lsdException w:name="Medium Shading 1 Accent 5" w:uiPriority="63"/>
+    <w:lsdException w:name="Medium Shading 2 Accent 5" w:uiPriority="64"/>
+    <w:lsdException w:name="Medium List 1 Accent 5" w:uiPriority="65"/>
+    <w:lsdException w:name="Medium List 2 Accent 5" w:uiPriority="66"/>
+    <w:lsdException w:name="Medium Grid 1 Accent 5" w:uiPriority="67"/>
+    <w:lsdException w:name="Medium Grid 2 Accent 5" w:uiPriority="68"/>
+    <w:lsdException w:name="Medium Grid 3 Accent 5" w:uiPriority="69"/>
+    <w:lsdException w:name="Dark List Accent 5" w:uiPriority="70"/>
+    <w:lsdException w:name="Colorful Shading Accent 5" w:uiPriority="71"/>
+    <w:lsdException w:name="Colorful List Accent 5" w:uiPriority="72"/>
+    <w:lsdException w:name="Colorful Grid Accent 5" w:uiPriority="73"/>
+    <w:lsdException w:name="Light Shading Accent 6" w:uiPriority="60"/>
+    <w:lsdException w:name="Light List Accent 6" w:uiPriority="61"/>
+    <w:lsdException w:name="Light Grid Accent 6" w:uiPriority="62"/>
+    <w:lsdException w:name="Medium Shading 1 Accent 6" w:uiPriority="63"/>
+    <w:lsdException w:name="Medium Shading 2 Accent 6" w:uiPriority="64"/>
+    <w:lsdException w:name="Medium List 1 Accent 6" w:uiPriority="65"/>
+    <w:lsdException w:name="Medium List 2 Accent 6" w:uiPriority="66"/>
+    <w:lsdException w:name="Medium Grid 1 Accent 6" w:uiPriority="67"/>
+    <w:lsdException w:name="Medium Grid 2 Accent 6" w:uiPriority="68"/>
+    <w:lsdException w:name="Medium Grid 3 Accent 6" w:uiPriority="69"/>
+    <w:lsdException w:name="Dark List Accent 6" w:uiPriority="70"/>
+    <w:lsdException w:name="Colorful Shading Accent 6" w:uiPriority="71"/>
+    <w:lsdException w:name="Colorful List Accent 6" w:uiPriority="72"/>
+    <w:lsdException w:name="Colorful Grid Accent 6" w:uiPriority="73"/>
+    <w:lsdException w:name="Subtle Emphasis" w:uiPriority="19" w:qFormat="1"/>
+    <w:lsdException w:name="Intense Emphasis" w:uiPriority="21" w:qFormat="1"/>
+    <w:lsdException w:name="Subtle Reference" w:uiPriority="31" w:qFormat="1"/>
+    <w:lsdException w:name="Intense Reference" w:uiPriority="32" w:qFormat="1"/>
+    <w:lsdException w:name="Book Title" w:uiPriority="33" w:qFormat="1"/>
+    <w:lsdException w:name="Bibliography" w:semiHidden="1" w:uiPriority="37" w:unhideWhenUsed="1"/>
+    <w:lsdException w:name="TOC Heading" w:semiHidden="1" w:uiPriority="39" w:unhideWhenUsed="1" w:qFormat="1"/>
+    <w:lsdException w:name="Plain Table 5" w:semiHidden="1" w:unhideWhenUsed="1"/>
+    <w:lsdException w:name="Grid Table Light" w:semiHidden="1" w:unhideWhenUsed="1"/>
+    <w:lsdException w:name="Grid Table 1 Light" w:semiHidden="1" w:unhideWhenUsed="1"/>
+    <w:lsdException w:name="Grid Table 2" w:semiHidden="1" w:unhideWhenUsed="1"/>
+    <w:lsdException w:name="Grid Table 3" w:semiHidden="1" w:unhideWhenUsed="1"/>
+    <w:lsdException w:name="Grid Table 4" w:uiPriority="49"/>
+    <w:lsdException w:name="Grid Table 5 Dark" w:uiPriority="50"/>
+    <w:lsdException w:name="Grid Table 6 Colorful" w:uiPriority="51"/>
+    <w:lsdException w:name="Grid Table 7 Colorful" w:uiPriority="52"/>
+    <w:lsdException w:name="Grid Table 1 Light Accent 1" w:uiPriority="46"/>
+    <w:lsdException w:name="Grid Table 2 Accent 1" w:uiPriority="47"/>
+    <w:lsdException w:name="Grid Table 3 Accent 1" w:uiPriority="48"/>
+    <w:lsdException w:name="Grid Table 4 Accent 1" w:uiPriority="49"/>
+    <w:lsdException w:name="Grid Table 5 Dark Accent 1" w:uiPriority="50"/>
+    <w:lsdException w:name="Grid Table 6 Colorful Accent 1" w:uiPriority="51"/>
+    <w:lsdException w:name="Grid Table 7 Colorful Accent 1" w:uiPriority="52"/>
+    <w:lsdException w:name="Grid Table 1 Light Accent 2" w:uiPriority="46"/>
+    <w:lsdException w:name="Grid Table 2 Accent 2" w:uiPriority="47"/>
+    <w:lsdException w:name="Grid Table 3 Accent 2" w:uiPriority="48"/>
+    <w:lsdException w:name="Grid Table 4 Accent 2" w:uiPriority="49"/>
+    <w:lsdException w:name="Grid Table 5 Dark Accent 2" w:uiPriority="50"/>
+    <w:lsdException w:name="Grid Table 6 Colorful Accent 2" w:uiPriority="51"/>
+    <w:lsdException w:name="Grid Table 7 Colorful Accent 2" w:uiPriority="52"/>
+    <w:lsdException w:name="Grid Table 1 Light Accent 3" w:uiPriority="46"/>
+    <w:lsdException w:name="Grid Table 2 Accent 3" w:uiPriority="47"/>
+    <w:lsdException w:name="Grid Table 3 Accent 3" w:uiPriority="48"/>
+    <w:lsdException w:name="Grid Table 4 Accent 3" w:uiPriority="49"/>
+    <w:lsdException w:name="Grid Table 5 Dark Accent 3" w:uiPriority="50"/>
+    <w:lsdException w:name="Grid Table 6 Colorful Accent 3" w:uiPriority="51"/>
+    <w:lsdException w:name="Grid Table 7 Colorful Accent 3" w:uiPriority="52"/>
+    <w:lsdException w:name="Grid Table 1 Light Accent 4" w:uiPriority="46"/>
+    <w:lsdException w:name="Grid Table 2 Accent 4" w:uiPriority="47"/>
+    <w:lsdException w:name="Grid Table 3 Accent 4" w:uiPriority="48"/>
+    <w:lsdException w:name="Grid Table 4 Accent 4" w:uiPriority="49"/>
+    <w:lsdException w:name="Grid Table 5 Dark Accent 4" w:uiPriority="50"/>
+    <w:lsdException w:name="Grid Table 6 Colorful Accent 4" w:uiPriority="51"/>
+    <w:lsdException w:name="Grid Table 7 Colorful Accent 4" w:uiPriority="52"/>
+    <w:lsdException w:name="Grid Table 1 Light Accent 5" w:uiPriority="46"/>
+    <w:lsdException w:name="Grid Table 2 Accent 5" w:uiPriority="47"/>
+    <w:lsdException w:name="Grid Table 3 Accent 5" w:uiPriority="48"/>
+    <w:lsdException w:name="Grid Table 4 Accent 5" w:uiPriority="49"/>
+    <w:lsdException w:name="Grid Table 5 Dark Accent 5" w:uiPriority="50"/>
+    <w:lsdException w:name="Grid Table 6 Colorful Accent 5" w:uiPriority="51"/>
+    <w:lsdException w:name="Grid Table 7 Colorful Accent 5" w:uiPriority="52"/>
+    <w:lsdException w:name="Grid Table 1 Light Accent 6" w:uiPriority="46"/>
+    <w:lsdException w:name="Grid Table 2 Accent 6" w:uiPriority="47"/>
+    <w:lsdException w:name="Grid Table 3 Accent 6" w:uiPriority="48"/>
+    <w:lsdException w:name="Grid Table 4 Accent 6" w:uiPriority="49"/>
+    <w:lsdException w:name="Grid Table 5 Dark Accent 6" w:uiPriority="50"/>
+    <w:lsdException w:name="Grid Table 6 Colorful Accent 6" w:uiPriority="51"/>
+    <w:lsdException w:name="Grid Table 7 Colorful Accent 6" w:uiPriority="52"/>
+    <w:lsdException w:name="List Table 1 Light" w:uiPriority="46"/>
+    <w:lsdException w:name="List Table 2" w:uiPriority="47"/>
+    <w:lsdException w:name="List Table 3" w:uiPriority="48"/>
+    <w:lsdException w:name="List Table 4" w:uiPriority="49"/>
+    <w:lsdException w:name="List Table 5 Dark" w:uiPriority="50"/>
+    <w:lsdException w:name="List Table 6 Colorful" w:uiPriority="51"/>
+    <w:lsdException w:name="List Table 7 Colorful" w:uiPriority="52"/>
+    <w:lsdException w:name="List Table 1 Light Accent 1" w:uiPriority="46"/>
+    <w:lsdException w:name="List Table 2 Accent 1" w:uiPriority="47"/>
+    <w:lsdException w:name="List Table 3 Accent 1" w:uiPriority="48"/>
+    <w:lsdException w:name="List Table 4 Accent 1" w:uiPriority="49"/>
+    <w:lsdException w:name="List Table 5 Dark Accent 1" w:uiPriority="50"/>
+    <w:lsdException w:name="List Table 6 Colorful Accent 1" w:uiPriority="51"/>
+    <w:lsdException w:name="List Table 7 Colorful Accent 1" w:uiPriority="52"/>
+    <w:lsdException w:name="List Table 1 Light Accent 2" w:uiPriority="46"/>
+    <w:lsdException w:name="List Table 2 Accent 2" w:uiPriority="47"/>
+    <w:lsdException w:name="List Table 3 Accent 2" w:uiPriority="48"/>
+    <w:lsdException w:name="List Table 4 Accent 2" w:uiPriority="49"/>
+    <w:lsdException w:name="List Table 5 Dark Accent 2" w:uiPriority="50"/>
+    <w:lsdException w:name="List Table 6 Colorful Accent 2" w:uiPriority="51"/>
+    <w:lsdException w:name="List Table 7 Colorful Accent 2" w:uiPriority="52"/>
+    <w:lsdException w:name="List Table 1 Light Accent 3" w:uiPriority="46"/>
+    <w:lsdException w:name="List Table 2 Accent 3" w:uiPriority="47"/>
+    <w:lsdException w:name="List Table 3 Accent 3" w:uiPriority="48"/>
+    <w:lsdException w:name="List Table 4 Accent 3" w:uiPriority="49"/>
+    <w:lsdException w:name="List Table 5 Dark Accent 3" w:uiPriority="50"/>
+    <w:lsdException w:name="List Table 6 Colorful Accent 3" w:uiPriority="51"/>
+    <w:lsdException w:name="List Table 7 Colorful Accent 3" w:uiPriority="52"/>
+    <w:lsdException w:name="List Table 1 Light Accent 4" w:uiPriority="46"/>
+    <w:lsdException w:name="List Table 2 Accent 4" w:uiPriority="47"/>
+    <w:lsdException w:name="List Table 3 Accent 4" w:uiPriority="48"/>
+    <w:lsdException w:name="List Table 4 Accent 4" w:uiPriority="49"/>
+    <w:lsdException w:name="List Table 5 Dark Accent 4" w:uiPriority="50"/>
+    <w:lsdException w:name="List Table 6 Colorful Accent 4" w:uiPriority="51"/>
+    <w:lsdException w:name="List Table 7 Colorful Accent 4" w:uiPriority="52"/>
+    <w:lsdException w:name="List Table 1 Light Accent 5" w:uiPriority="46"/>
+    <w:lsdException w:name="List Table 2 Accent 5" w:uiPriority="47"/>
+    <w:lsdException w:name="List Table 3 Accent 5" w:uiPriority="48"/>
+    <w:lsdException w:name="List Table 4 Accent 5" w:uiPriority="49"/>
+    <w:lsdException w:name="List Table 5 Dark Accent 5" w:uiPriority="50"/>
+    <w:lsdException w:name="List Table 6 Colorful Accent 5" w:uiPriority="51"/>
+    <w:lsdException w:name="List Table 7 Colorful Accent 5" w:uiPriority="52"/>
+    <w:lsdException w:name="List Table 1 Light Accent 6" w:uiPriority="46"/>
+    <w:lsdException w:name="List Table 2 Accent 6" w:uiPriority="47"/>
+    <w:lsdException w:name="List Table 3 Accent 6" w:uiPriority="48"/>
+    <w:lsdException w:name="List Table 4 Accent 6" w:uiPriority="49"/>
+    <w:lsdException w:name="List Table 5 Dark Accent 6" w:uiPriority="50"/>
+    <w:lsdException w:name="List Table 6 Colorful Accent 6" w:uiPriority="51"/>
+    <w:lsdException w:name="List Table 7 Colorful Accent 6" w:uiPriority="52"/>
+    <w:lsdException w:name="Mention" w:semiHidden="1" w:unhideWhenUsed="1"/>
+    <w:lsdException w:name="Smart Hyperlink" w:semiHidden="1" w:unhideWhenUsed="1"/>
+    <w:lsdException w:name="Hashtag" w:semiHidden="1" w:unhideWhenUsed="1"/>
+    <w:lsdException w:name="Unresolved Mention" w:semiHidden="1" w:unhideWhenUsed="1"/>
+    <w:lsdException w:name="Smart Link" w:semiHidden="1" w:unhideWhenUsed="1"/>
   </w:latentStyles>
   <w:style w:type="paragraph" w:default="1" w:styleId="Normal">
     <w:name w:val="Normal"/>
@@ -3442,7 +3563,6 @@
       <w:szCs w:val="20"/>
     </w:rPr>
     <w:tblPr>
-      <w:tblInd w:w="0" w:type="dxa"/>
       <w:tblBorders>
         <w:top w:val="single" w:sz="4" w:space="0" w:color="000000"/>
         <w:left w:val="single" w:sz="4" w:space="0" w:color="000000"/>
@@ -3451,282 +3571,6 @@
         <w:insideH w:val="single" w:sz="4" w:space="0" w:color="000000"/>
         <w:insideV w:val="single" w:sz="4" w:space="0" w:color="000000"/>
       </w:tblBorders>
-      <w:tblCellMar>
-        <w:top w:w="0" w:type="dxa"/>
-        <w:left w:w="108" w:type="dxa"/>
-        <w:bottom w:w="0" w:type="dxa"/>
-        <w:right w:w="108" w:type="dxa"/>
-      </w:tblCellMar>
-    </w:tblPr>
-  </w:style>
-  <w:style w:type="paragraph" w:customStyle="1" w:styleId="NRELBodyText">
-    <w:name w:val="NREL_Body_Text"/>
-    <w:link w:val="NRELBodyTextCharChar"/>
-    <w:qFormat/>
-    <w:rsid w:val="00422B9E"/>
-    <w:pPr>
-      <w:spacing w:after="240"/>
-    </w:pPr>
-    <w:rPr>
-      <w:rFonts w:ascii="Times New Roman" w:eastAsia="Times" w:hAnsi="Times New Roman" w:cs="Times New Roman"/>
-      <w:color w:val="000000" w:themeColor="text1"/>
-      <w:szCs w:val="20"/>
-    </w:rPr>
-  </w:style>
-  <w:style w:type="character" w:customStyle="1" w:styleId="NRELBodyTextCharChar">
-    <w:name w:val="NREL_Body_Text Char Char"/>
-    <w:basedOn w:val="DefaultParagraphFont"/>
-    <w:link w:val="NRELBodyText"/>
-    <w:rsid w:val="00422B9E"/>
-    <w:rPr>
-      <w:rFonts w:ascii="Times New Roman" w:eastAsia="Times" w:hAnsi="Times New Roman" w:cs="Times New Roman"/>
-      <w:color w:val="000000" w:themeColor="text1"/>
-      <w:szCs w:val="20"/>
-    </w:rPr>
-  </w:style>
-  <w:style w:type="paragraph" w:customStyle="1" w:styleId="NRELTableContent">
-    <w:name w:val="NREL_Table_Content"/>
-    <w:qFormat/>
-    <w:rsid w:val="00422B9E"/>
-    <w:rPr>
-      <w:rFonts w:ascii="Arial" w:eastAsia="Times New Roman" w:hAnsi="Arial" w:cs="Arial"/>
-      <w:bCs/>
-      <w:color w:val="000000" w:themeColor="text1"/>
-      <w:sz w:val="20"/>
-      <w:szCs w:val="22"/>
-    </w:rPr>
-  </w:style>
-  <w:style w:type="paragraph" w:styleId="ListParagraph">
-    <w:name w:val="List Paragraph"/>
-    <w:basedOn w:val="Normal"/>
-    <w:uiPriority w:val="34"/>
-    <w:qFormat/>
-    <w:rsid w:val="00422B9E"/>
-    <w:pPr>
-      <w:ind w:left="720"/>
-      <w:contextualSpacing/>
-    </w:pPr>
-  </w:style>
-</w:styles>
-</file>
-
-<file path=word/stylesWithEffects.xml><?xml version="1.0" encoding="utf-8"?>
-<w:styles xmlns:wpc="http://schemas.microsoft.com/office/word/2010/wordprocessingCanvas" xmlns:mo="http://schemas.microsoft.com/office/mac/office/2008/main" xmlns:mc="http://schemas.openxmlformats.org/markup-compatibility/2006" xmlns:mv="urn:schemas-microsoft-com:mac:vml" xmlns:o="urn:schemas-microsoft-com:office:office" xmlns:r="http://schemas.openxmlformats.org/officeDocument/2006/relationships" xmlns:m="http://schemas.openxmlformats.org/officeDocument/2006/math" xmlns:v="urn:schemas-microsoft-com:vml" xmlns:wp14="http://schemas.microsoft.com/office/word/2010/wordprocessingDrawing" xmlns:wp="http://schemas.openxmlformats.org/drawingml/2006/wordprocessingDrawing" xmlns:w10="urn:schemas-microsoft-com:office:word" xmlns:w="http://schemas.openxmlformats.org/wordprocessingml/2006/main" xmlns:w14="http://schemas.microsoft.com/office/word/2010/wordml" xmlns:wpg="http://schemas.microsoft.com/office/word/2010/wordprocessingGroup" xmlns:wpi="http://schemas.microsoft.com/office/word/2010/wordprocessingInk" xmlns:wne="http://schemas.microsoft.com/office/word/2006/wordml" xmlns:wps="http://schemas.microsoft.com/office/word/2010/wordprocessingShape" mc:Ignorable="w14 wp14">
-  <w:docDefaults>
-    <w:rPrDefault>
-      <w:rPr>
-        <w:rFonts w:asciiTheme="minorHAnsi" w:eastAsiaTheme="minorEastAsia" w:hAnsiTheme="minorHAnsi" w:cstheme="minorBidi"/>
-        <w:sz w:val="24"/>
-        <w:szCs w:val="24"/>
-        <w:lang w:val="en-US" w:eastAsia="en-US" w:bidi="ar-SA"/>
-      </w:rPr>
-    </w:rPrDefault>
-    <w:pPrDefault/>
-  </w:docDefaults>
-  <w:latentStyles w:defLockedState="0" w:defUIPriority="99" w:defSemiHidden="1" w:defUnhideWhenUsed="1" w:defQFormat="0" w:count="276">
-    <w:lsdException w:name="Normal" w:semiHidden="0" w:uiPriority="0" w:unhideWhenUsed="0" w:qFormat="1"/>
-    <w:lsdException w:name="heading 1" w:semiHidden="0" w:uiPriority="9" w:unhideWhenUsed="0" w:qFormat="1"/>
-    <w:lsdException w:name="heading 2" w:uiPriority="9" w:qFormat="1"/>
-    <w:lsdException w:name="heading 3" w:uiPriority="9" w:qFormat="1"/>
-    <w:lsdException w:name="heading 4" w:uiPriority="9" w:qFormat="1"/>
-    <w:lsdException w:name="heading 5" w:uiPriority="9" w:qFormat="1"/>
-    <w:lsdException w:name="heading 6" w:uiPriority="9" w:qFormat="1"/>
-    <w:lsdException w:name="heading 7" w:uiPriority="9" w:qFormat="1"/>
-    <w:lsdException w:name="heading 8" w:uiPriority="9" w:qFormat="1"/>
-    <w:lsdException w:name="heading 9" w:uiPriority="9" w:qFormat="1"/>
-    <w:lsdException w:name="toc 1" w:uiPriority="39"/>
-    <w:lsdException w:name="toc 2" w:uiPriority="39"/>
-    <w:lsdException w:name="toc 3" w:uiPriority="39"/>
-    <w:lsdException w:name="toc 4" w:uiPriority="39"/>
-    <w:lsdException w:name="toc 5" w:uiPriority="39"/>
-    <w:lsdException w:name="toc 6" w:uiPriority="39"/>
-    <w:lsdException w:name="toc 7" w:uiPriority="39"/>
-    <w:lsdException w:name="toc 8" w:uiPriority="39"/>
-    <w:lsdException w:name="toc 9" w:uiPriority="39"/>
-    <w:lsdException w:name="caption" w:uiPriority="35" w:qFormat="1"/>
-    <w:lsdException w:name="Title" w:semiHidden="0" w:uiPriority="10" w:unhideWhenUsed="0" w:qFormat="1"/>
-    <w:lsdException w:name="Default Paragraph Font" w:uiPriority="1"/>
-    <w:lsdException w:name="Subtitle" w:semiHidden="0" w:uiPriority="11" w:unhideWhenUsed="0" w:qFormat="1"/>
-    <w:lsdException w:name="Strong" w:semiHidden="0" w:uiPriority="22" w:unhideWhenUsed="0" w:qFormat="1"/>
-    <w:lsdException w:name="Emphasis" w:semiHidden="0" w:uiPriority="20" w:unhideWhenUsed="0" w:qFormat="1"/>
-    <w:lsdException w:name="Table Grid" w:semiHidden="0" w:uiPriority="0" w:unhideWhenUsed="0"/>
-    <w:lsdException w:name="Placeholder Text" w:unhideWhenUsed="0"/>
-    <w:lsdException w:name="No Spacing" w:semiHidden="0" w:uiPriority="1" w:unhideWhenUsed="0" w:qFormat="1"/>
-    <w:lsdException w:name="Light Shading" w:semiHidden="0" w:uiPriority="60" w:unhideWhenUsed="0"/>
-    <w:lsdException w:name="Light List" w:semiHidden="0" w:uiPriority="61" w:unhideWhenUsed="0"/>
-    <w:lsdException w:name="Light Grid" w:semiHidden="0" w:uiPriority="62" w:unhideWhenUsed="0"/>
-    <w:lsdException w:name="Medium Shading 1" w:semiHidden="0" w:uiPriority="63" w:unhideWhenUsed="0"/>
-    <w:lsdException w:name="Medium Shading 2" w:semiHidden="0" w:uiPriority="64" w:unhideWhenUsed="0"/>
-    <w:lsdException w:name="Medium List 1" w:semiHidden="0" w:uiPriority="65" w:unhideWhenUsed="0"/>
-    <w:lsdException w:name="Medium List 2" w:semiHidden="0" w:uiPriority="66" w:unhideWhenUsed="0"/>
-    <w:lsdException w:name="Medium Grid 1" w:semiHidden="0" w:uiPriority="67" w:unhideWhenUsed="0"/>
-    <w:lsdException w:name="Medium Grid 2" w:semiHidden="0" w:uiPriority="68" w:unhideWhenUsed="0"/>
-    <w:lsdException w:name="Medium Grid 3" w:semiHidden="0" w:uiPriority="69" w:unhideWhenUsed="0"/>
-    <w:lsdException w:name="Dark List" w:semiHidden="0" w:uiPriority="70" w:unhideWhenUsed="0"/>
-    <w:lsdException w:name="Colorful Shading" w:semiHidden="0" w:uiPriority="71" w:unhideWhenUsed="0"/>
-    <w:lsdException w:name="Colorful List" w:semiHidden="0" w:uiPriority="72" w:unhideWhenUsed="0"/>
-    <w:lsdException w:name="Colorful Grid" w:semiHidden="0" w:uiPriority="73" w:unhideWhenUsed="0"/>
-    <w:lsdException w:name="Light Shading Accent 1" w:semiHidden="0" w:uiPriority="60" w:unhideWhenUsed="0"/>
-    <w:lsdException w:name="Light List Accent 1" w:semiHidden="0" w:uiPriority="61" w:unhideWhenUsed="0"/>
-    <w:lsdException w:name="Light Grid Accent 1" w:semiHidden="0" w:uiPriority="62" w:unhideWhenUsed="0"/>
-    <w:lsdException w:name="Medium Shading 1 Accent 1" w:semiHidden="0" w:uiPriority="63" w:unhideWhenUsed="0"/>
-    <w:lsdException w:name="Medium Shading 2 Accent 1" w:semiHidden="0" w:uiPriority="64" w:unhideWhenUsed="0"/>
-    <w:lsdException w:name="Medium List 1 Accent 1" w:semiHidden="0" w:uiPriority="65" w:unhideWhenUsed="0"/>
-    <w:lsdException w:name="Revision" w:unhideWhenUsed="0"/>
-    <w:lsdException w:name="List Paragraph" w:semiHidden="0" w:uiPriority="34" w:unhideWhenUsed="0" w:qFormat="1"/>
-    <w:lsdException w:name="Quote" w:semiHidden="0" w:uiPriority="29" w:unhideWhenUsed="0" w:qFormat="1"/>
-    <w:lsdException w:name="Intense Quote" w:semiHidden="0" w:uiPriority="30" w:unhideWhenUsed="0" w:qFormat="1"/>
-    <w:lsdException w:name="Medium List 2 Accent 1" w:semiHidden="0" w:uiPriority="66" w:unhideWhenUsed="0"/>
-    <w:lsdException w:name="Medium Grid 1 Accent 1" w:semiHidden="0" w:uiPriority="67" w:unhideWhenUsed="0"/>
-    <w:lsdException w:name="Medium Grid 2 Accent 1" w:semiHidden="0" w:uiPriority="68" w:unhideWhenUsed="0"/>
-    <w:lsdException w:name="Medium Grid 3 Accent 1" w:semiHidden="0" w:uiPriority="69" w:unhideWhenUsed="0"/>
-    <w:lsdException w:name="Dark List Accent 1" w:semiHidden="0" w:uiPriority="70" w:unhideWhenUsed="0"/>
-    <w:lsdException w:name="Colorful Shading Accent 1" w:semiHidden="0" w:uiPriority="71" w:unhideWhenUsed="0"/>
-    <w:lsdException w:name="Colorful List Accent 1" w:semiHidden="0" w:uiPriority="72" w:unhideWhenUsed="0"/>
-    <w:lsdException w:name="Colorful Grid Accent 1" w:semiHidden="0" w:uiPriority="73" w:unhideWhenUsed="0"/>
-    <w:lsdException w:name="Light Shading Accent 2" w:semiHidden="0" w:uiPriority="60" w:unhideWhenUsed="0"/>
-    <w:lsdException w:name="Light List Accent 2" w:semiHidden="0" w:uiPriority="61" w:unhideWhenUsed="0"/>
-    <w:lsdException w:name="Light Grid Accent 2" w:semiHidden="0" w:uiPriority="62" w:unhideWhenUsed="0"/>
-    <w:lsdException w:name="Medium Shading 1 Accent 2" w:semiHidden="0" w:uiPriority="63" w:unhideWhenUsed="0"/>
-    <w:lsdException w:name="Medium Shading 2 Accent 2" w:semiHidden="0" w:uiPriority="64" w:unhideWhenUsed="0"/>
-    <w:lsdException w:name="Medium List 1 Accent 2" w:semiHidden="0" w:uiPriority="65" w:unhideWhenUsed="0"/>
-    <w:lsdException w:name="Medium List 2 Accent 2" w:semiHidden="0" w:uiPriority="66" w:unhideWhenUsed="0"/>
-    <w:lsdException w:name="Medium Grid 1 Accent 2" w:semiHidden="0" w:uiPriority="67" w:unhideWhenUsed="0"/>
-    <w:lsdException w:name="Medium Grid 2 Accent 2" w:semiHidden="0" w:uiPriority="68" w:unhideWhenUsed="0"/>
-    <w:lsdException w:name="Medium Grid 3 Accent 2" w:semiHidden="0" w:uiPriority="69" w:unhideWhenUsed="0"/>
-    <w:lsdException w:name="Dark List Accent 2" w:semiHidden="0" w:uiPriority="70" w:unhideWhenUsed="0"/>
-    <w:lsdException w:name="Colorful Shading Accent 2" w:semiHidden="0" w:uiPriority="71" w:unhideWhenUsed="0"/>
-    <w:lsdException w:name="Colorful List Accent 2" w:semiHidden="0" w:uiPriority="72" w:unhideWhenUsed="0"/>
-    <w:lsdException w:name="Colorful Grid Accent 2" w:semiHidden="0" w:uiPriority="73" w:unhideWhenUsed="0"/>
-    <w:lsdException w:name="Light Shading Accent 3" w:semiHidden="0" w:uiPriority="60" w:unhideWhenUsed="0"/>
-    <w:lsdException w:name="Light List Accent 3" w:semiHidden="0" w:uiPriority="61" w:unhideWhenUsed="0"/>
-    <w:lsdException w:name="Light Grid Accent 3" w:semiHidden="0" w:uiPriority="62" w:unhideWhenUsed="0"/>
-    <w:lsdException w:name="Medium Shading 1 Accent 3" w:semiHidden="0" w:uiPriority="63" w:unhideWhenUsed="0"/>
-    <w:lsdException w:name="Medium Shading 2 Accent 3" w:semiHidden="0" w:uiPriority="64" w:unhideWhenUsed="0"/>
-    <w:lsdException w:name="Medium List 1 Accent 3" w:semiHidden="0" w:uiPriority="65" w:unhideWhenUsed="0"/>
-    <w:lsdException w:name="Medium List 2 Accent 3" w:semiHidden="0" w:uiPriority="66" w:unhideWhenUsed="0"/>
-    <w:lsdException w:name="Medium Grid 1 Accent 3" w:semiHidden="0" w:uiPriority="67" w:unhideWhenUsed="0"/>
-    <w:lsdException w:name="Medium Grid 2 Accent 3" w:semiHidden="0" w:uiPriority="68" w:unhideWhenUsed="0"/>
-    <w:lsdException w:name="Medium Grid 3 Accent 3" w:semiHidden="0" w:uiPriority="69" w:unhideWhenUsed="0"/>
-    <w:lsdException w:name="Dark List Accent 3" w:semiHidden="0" w:uiPriority="70" w:unhideWhenUsed="0"/>
-    <w:lsdException w:name="Colorful Shading Accent 3" w:semiHidden="0" w:uiPriority="71" w:unhideWhenUsed="0"/>
-    <w:lsdException w:name="Colorful List Accent 3" w:semiHidden="0" w:uiPriority="72" w:unhideWhenUsed="0"/>
-    <w:lsdException w:name="Colorful Grid Accent 3" w:semiHidden="0" w:uiPriority="73" w:unhideWhenUsed="0"/>
-    <w:lsdException w:name="Light Shading Accent 4" w:semiHidden="0" w:uiPriority="60" w:unhideWhenUsed="0"/>
-    <w:lsdException w:name="Light List Accent 4" w:semiHidden="0" w:uiPriority="61" w:unhideWhenUsed="0"/>
-    <w:lsdException w:name="Light Grid Accent 4" w:semiHidden="0" w:uiPriority="62" w:unhideWhenUsed="0"/>
-    <w:lsdException w:name="Medium Shading 1 Accent 4" w:semiHidden="0" w:uiPriority="63" w:unhideWhenUsed="0"/>
-    <w:lsdException w:name="Medium Shading 2 Accent 4" w:semiHidden="0" w:uiPriority="64" w:unhideWhenUsed="0"/>
-    <w:lsdException w:name="Medium List 1 Accent 4" w:semiHidden="0" w:uiPriority="65" w:unhideWhenUsed="0"/>
-    <w:lsdException w:name="Medium List 2 Accent 4" w:semiHidden="0" w:uiPriority="66" w:unhideWhenUsed="0"/>
-    <w:lsdException w:name="Medium Grid 1 Accent 4" w:semiHidden="0" w:uiPriority="67" w:unhideWhenUsed="0"/>
-    <w:lsdException w:name="Medium Grid 2 Accent 4" w:semiHidden="0" w:uiPriority="68" w:unhideWhenUsed="0"/>
-    <w:lsdException w:name="Medium Grid 3 Accent 4" w:semiHidden="0" w:uiPriority="69" w:unhideWhenUsed="0"/>
-    <w:lsdException w:name="Dark List Accent 4" w:semiHidden="0" w:uiPriority="70" w:unhideWhenUsed="0"/>
-    <w:lsdException w:name="Colorful Shading Accent 4" w:semiHidden="0" w:uiPriority="71" w:unhideWhenUsed="0"/>
-    <w:lsdException w:name="Colorful List Accent 4" w:semiHidden="0" w:uiPriority="72" w:unhideWhenUsed="0"/>
-    <w:lsdException w:name="Colorful Grid Accent 4" w:semiHidden="0" w:uiPriority="73" w:unhideWhenUsed="0"/>
-    <w:lsdException w:name="Light Shading Accent 5" w:semiHidden="0" w:uiPriority="60" w:unhideWhenUsed="0"/>
-    <w:lsdException w:name="Light List Accent 5" w:semiHidden="0" w:uiPriority="61" w:unhideWhenUsed="0"/>
-    <w:lsdException w:name="Light Grid Accent 5" w:semiHidden="0" w:uiPriority="62" w:unhideWhenUsed="0"/>
-    <w:lsdException w:name="Medium Shading 1 Accent 5" w:semiHidden="0" w:uiPriority="63" w:unhideWhenUsed="0"/>
-    <w:lsdException w:name="Medium Shading 2 Accent 5" w:semiHidden="0" w:uiPriority="64" w:unhideWhenUsed="0"/>
-    <w:lsdException w:name="Medium List 1 Accent 5" w:semiHidden="0" w:uiPriority="65" w:unhideWhenUsed="0"/>
-    <w:lsdException w:name="Medium List 2 Accent 5" w:semiHidden="0" w:uiPriority="66" w:unhideWhenUsed="0"/>
-    <w:lsdException w:name="Medium Grid 1 Accent 5" w:semiHidden="0" w:uiPriority="67" w:unhideWhenUsed="0"/>
-    <w:lsdException w:name="Medium Grid 2 Accent 5" w:semiHidden="0" w:uiPriority="68" w:unhideWhenUsed="0"/>
-    <w:lsdException w:name="Medium Grid 3 Accent 5" w:semiHidden="0" w:uiPriority="69" w:unhideWhenUsed="0"/>
-    <w:lsdException w:name="Dark List Accent 5" w:semiHidden="0" w:uiPriority="70" w:unhideWhenUsed="0"/>
-    <w:lsdException w:name="Colorful Shading Accent 5" w:semiHidden="0" w:uiPriority="71" w:unhideWhenUsed="0"/>
-    <w:lsdException w:name="Colorful List Accent 5" w:semiHidden="0" w:uiPriority="72" w:unhideWhenUsed="0"/>
-    <w:lsdException w:name="Colorful Grid Accent 5" w:semiHidden="0" w:uiPriority="73" w:unhideWhenUsed="0"/>
-    <w:lsdException w:name="Light Shading Accent 6" w:semiHidden="0" w:uiPriority="60" w:unhideWhenUsed="0"/>
-    <w:lsdException w:name="Light List Accent 6" w:semiHidden="0" w:uiPriority="61" w:unhideWhenUsed="0"/>
-    <w:lsdException w:name="Light Grid Accent 6" w:semiHidden="0" w:uiPriority="62" w:unhideWhenUsed="0"/>
-    <w:lsdException w:name="Medium Shading 1 Accent 6" w:semiHidden="0" w:uiPriority="63" w:unhideWhenUsed="0"/>
-    <w:lsdException w:name="Medium Shading 2 Accent 6" w:semiHidden="0" w:uiPriority="64" w:unhideWhenUsed="0"/>
-    <w:lsdException w:name="Medium List 1 Accent 6" w:semiHidden="0" w:uiPriority="65" w:unhideWhenUsed="0"/>
-    <w:lsdException w:name="Medium List 2 Accent 6" w:semiHidden="0" w:uiPriority="66" w:unhideWhenUsed="0"/>
-    <w:lsdException w:name="Medium Grid 1 Accent 6" w:semiHidden="0" w:uiPriority="67" w:unhideWhenUsed="0"/>
-    <w:lsdException w:name="Medium Grid 2 Accent 6" w:semiHidden="0" w:uiPriority="68" w:unhideWhenUsed="0"/>
-    <w:lsdException w:name="Medium Grid 3 Accent 6" w:semiHidden="0" w:uiPriority="69" w:unhideWhenUsed="0"/>
-    <w:lsdException w:name="Dark List Accent 6" w:semiHidden="0" w:uiPriority="70" w:unhideWhenUsed="0"/>
-    <w:lsdException w:name="Colorful Shading Accent 6" w:semiHidden="0" w:uiPriority="71" w:unhideWhenUsed="0"/>
-    <w:lsdException w:name="Colorful List Accent 6" w:semiHidden="0" w:uiPriority="72" w:unhideWhenUsed="0"/>
-    <w:lsdException w:name="Colorful Grid Accent 6" w:semiHidden="0" w:uiPriority="73" w:unhideWhenUsed="0"/>
-    <w:lsdException w:name="Subtle Emphasis" w:semiHidden="0" w:uiPriority="19" w:unhideWhenUsed="0" w:qFormat="1"/>
-    <w:lsdException w:name="Intense Emphasis" w:semiHidden="0" w:uiPriority="21" w:unhideWhenUsed="0" w:qFormat="1"/>
-    <w:lsdException w:name="Subtle Reference" w:semiHidden="0" w:uiPriority="31" w:unhideWhenUsed="0" w:qFormat="1"/>
-    <w:lsdException w:name="Intense Reference" w:semiHidden="0" w:uiPriority="32" w:unhideWhenUsed="0" w:qFormat="1"/>
-    <w:lsdException w:name="Book Title" w:semiHidden="0" w:uiPriority="33" w:unhideWhenUsed="0" w:qFormat="1"/>
-    <w:lsdException w:name="Bibliography" w:uiPriority="37"/>
-    <w:lsdException w:name="TOC Heading" w:uiPriority="39" w:qFormat="1"/>
-  </w:latentStyles>
-  <w:style w:type="paragraph" w:default="1" w:styleId="Normal">
-    <w:name w:val="Normal"/>
-    <w:qFormat/>
-    <w:rsid w:val="00422B9E"/>
-    <w:pPr>
-      <w:spacing w:after="200" w:line="276" w:lineRule="auto"/>
-    </w:pPr>
-    <w:rPr>
-      <w:rFonts w:eastAsiaTheme="minorHAnsi"/>
-      <w:sz w:val="22"/>
-      <w:szCs w:val="22"/>
-    </w:rPr>
-  </w:style>
-  <w:style w:type="character" w:default="1" w:styleId="DefaultParagraphFont">
-    <w:name w:val="Default Paragraph Font"/>
-    <w:uiPriority w:val="1"/>
-    <w:semiHidden/>
-    <w:unhideWhenUsed/>
-  </w:style>
-  <w:style w:type="table" w:default="1" w:styleId="TableNormal">
-    <w:name w:val="Normal Table"/>
-    <w:uiPriority w:val="99"/>
-    <w:semiHidden/>
-    <w:unhideWhenUsed/>
-    <w:tblPr>
-      <w:tblInd w:w="0" w:type="dxa"/>
-      <w:tblCellMar>
-        <w:top w:w="0" w:type="dxa"/>
-        <w:left w:w="108" w:type="dxa"/>
-        <w:bottom w:w="0" w:type="dxa"/>
-        <w:right w:w="108" w:type="dxa"/>
-      </w:tblCellMar>
-    </w:tblPr>
-  </w:style>
-  <w:style w:type="numbering" w:default="1" w:styleId="NoList">
-    <w:name w:val="No List"/>
-    <w:uiPriority w:val="99"/>
-    <w:semiHidden/>
-    <w:unhideWhenUsed/>
-  </w:style>
-  <w:style w:type="table" w:styleId="TableGrid">
-    <w:name w:val="Table Grid"/>
-    <w:basedOn w:val="TableNormal"/>
-    <w:rsid w:val="00422B9E"/>
-    <w:rPr>
-      <w:rFonts w:ascii="Times New Roman" w:eastAsia="Times New Roman" w:hAnsi="Times New Roman" w:cs="Times New Roman"/>
-      <w:sz w:val="20"/>
-      <w:szCs w:val="20"/>
-    </w:rPr>
-    <w:tblPr>
-      <w:tblInd w:w="0" w:type="dxa"/>
-      <w:tblBorders>
-        <w:top w:val="single" w:sz="4" w:space="0" w:color="000000"/>
-        <w:left w:val="single" w:sz="4" w:space="0" w:color="000000"/>
-        <w:bottom w:val="single" w:sz="4" w:space="0" w:color="000000"/>
-        <w:right w:val="single" w:sz="4" w:space="0" w:color="000000"/>
-        <w:insideH w:val="single" w:sz="4" w:space="0" w:color="000000"/>
-        <w:insideV w:val="single" w:sz="4" w:space="0" w:color="000000"/>
-      </w:tblBorders>
-      <w:tblCellMar>
-        <w:top w:w="0" w:type="dxa"/>
-        <w:left w:w="108" w:type="dxa"/>
-        <w:bottom w:w="0" w:type="dxa"/>
-        <w:right w:w="108" w:type="dxa"/>
-      </w:tblCellMar>
     </w:tblPr>
   </w:style>
   <w:style w:type="paragraph" w:customStyle="1" w:styleId="NRELBodyText">

</xml_diff>